<commit_message>
WC Discrete reports updated to fix plotting issue.
</commit_message>
<xml_diff>
--- a/WQ_Discrete/output/Chlorophyll_a_corrected_for_pheophytin/SEACAR_WC_Discrete_ChlaC_Lab_Bottom.docx
+++ b/WQ_Discrete/output/Chlorophyll_a_corrected_for_pheophytin/SEACAR_WC_Discrete_ChlaC_Lab_Bottom.docx
@@ -99,7 +99,7 @@
         <w:t xml:space="preserve"> </w:t>
       </w:r>
       <w:r>
-        <w:t xml:space="preserve">03</w:t>
+        <w:t xml:space="preserve">08</w:t>
       </w:r>
       <w:r>
         <w:t xml:space="preserve"> </w:t>
@@ -474,6 +474,18 @@
         <w:rPr>
           <w:rStyle w:val="NormalTok"/>
         </w:rPr>
+        <w:t xml:space="preserve">knitr</w:t>
+      </w:r>
+      <w:r>
+        <w:rPr>
+          <w:rStyle w:val="SpecialCharTok"/>
+        </w:rPr>
+        <w:t xml:space="preserve">::</w:t>
+      </w:r>
+      <w:r>
+        <w:rPr>
+          <w:rStyle w:val="NormalTok"/>
+        </w:rPr>
         <w:t xml:space="preserve">opts_chunk</w:t>
       </w:r>
       <w:r>
@@ -495,6 +507,15 @@
         <w:t xml:space="preserve">(</w:t>
       </w:r>
       <w:r>
+        <w:br/>
+      </w:r>
+      <w:r>
+        <w:rPr>
+          <w:rStyle w:val="NormalTok"/>
+        </w:rPr>
+        <w:t xml:space="preserve">   </w:t>
+      </w:r>
+      <w:r>
         <w:rPr>
           <w:rStyle w:val="AttributeTok"/>
         </w:rPr>
@@ -510,7 +531,16 @@
         <w:rPr>
           <w:rStyle w:val="NormalTok"/>
         </w:rPr>
-        <w:t xml:space="preserve">, </w:t>
+        <w:t xml:space="preserve">,</w:t>
+      </w:r>
+      <w:r>
+        <w:br/>
+      </w:r>
+      <w:r>
+        <w:rPr>
+          <w:rStyle w:val="NormalTok"/>
+        </w:rPr>
+        <w:t xml:space="preserve">   </w:t>
       </w:r>
       <w:r>
         <w:rPr>
@@ -528,7 +558,16 @@
         <w:rPr>
           <w:rStyle w:val="NormalTok"/>
         </w:rPr>
-        <w:t xml:space="preserve">, </w:t>
+        <w:t xml:space="preserve">,</w:t>
+      </w:r>
+      <w:r>
+        <w:br/>
+      </w:r>
+      <w:r>
+        <w:rPr>
+          <w:rStyle w:val="NormalTok"/>
+        </w:rPr>
+        <w:t xml:space="preserve">   </w:t>
       </w:r>
       <w:r>
         <w:rPr>
@@ -541,6 +580,9 @@
           <w:rStyle w:val="DecValTok"/>
         </w:rPr>
         <w:t xml:space="preserve">200</w:t>
+      </w:r>
+      <w:r>
+        <w:br/>
       </w:r>
       <w:r>
         <w:rPr>
@@ -5117,6 +5159,36 @@
         <w:rPr>
           <w:rStyle w:val="NormalTok"/>
         </w:rPr>
+        <w:t xml:space="preserve"> </w:t>
+      </w:r>
+      <w:r>
+        <w:rPr>
+          <w:rStyle w:val="SpecialCharTok"/>
+        </w:rPr>
+        <w:t xml:space="preserve">&amp;</w:t>
+      </w:r>
+      <w:r>
+        <w:rPr>
+          <w:rStyle w:val="NormalTok"/>
+        </w:rPr>
+        <w:t xml:space="preserve"> N_Data</w:t>
+      </w:r>
+      <w:r>
+        <w:rPr>
+          <w:rStyle w:val="SpecialCharTok"/>
+        </w:rPr>
+        <w:t xml:space="preserve">!=</w:t>
+      </w:r>
+      <w:r>
+        <w:rPr>
+          <w:rStyle w:val="DecValTok"/>
+        </w:rPr>
+        <w:t xml:space="preserve">0</w:t>
+      </w:r>
+      <w:r>
+        <w:rPr>
+          <w:rStyle w:val="NormalTok"/>
+        </w:rPr>
         <w:t xml:space="preserve">]),</w:t>
       </w:r>
       <w:r>
@@ -5162,6 +5234,36 @@
         <w:rPr>
           <w:rStyle w:val="NormalTok"/>
         </w:rPr>
+        <w:t xml:space="preserve"> </w:t>
+      </w:r>
+      <w:r>
+        <w:rPr>
+          <w:rStyle w:val="SpecialCharTok"/>
+        </w:rPr>
+        <w:t xml:space="preserve">&amp;</w:t>
+      </w:r>
+      <w:r>
+        <w:rPr>
+          <w:rStyle w:val="NormalTok"/>
+        </w:rPr>
+        <w:t xml:space="preserve"> N_Data</w:t>
+      </w:r>
+      <w:r>
+        <w:rPr>
+          <w:rStyle w:val="SpecialCharTok"/>
+        </w:rPr>
+        <w:t xml:space="preserve">!=</w:t>
+      </w:r>
+      <w:r>
+        <w:rPr>
+          <w:rStyle w:val="DecValTok"/>
+        </w:rPr>
+        <w:t xml:space="preserve">0</w:t>
+      </w:r>
+      <w:r>
+        <w:rPr>
+          <w:rStyle w:val="NormalTok"/>
+        </w:rPr>
         <w:t xml:space="preserve">]),</w:t>
       </w:r>
       <w:r>
@@ -5501,7 +5603,55 @@
         <w:rPr>
           <w:rStyle w:val="NormalTok"/>
         </w:rPr>
-        <w:t xml:space="preserve">(ResultValue, </w:t>
+        <w:t xml:space="preserve">(ResultValue[Include</w:t>
+      </w:r>
+      <w:r>
+        <w:rPr>
+          <w:rStyle w:val="SpecialCharTok"/>
+        </w:rPr>
+        <w:t xml:space="preserve">==</w:t>
+      </w:r>
+      <w:r>
+        <w:rPr>
+          <w:rStyle w:val="ConstantTok"/>
+        </w:rPr>
+        <w:t xml:space="preserve">TRUE</w:t>
+      </w:r>
+      <w:r>
+        <w:rPr>
+          <w:rStyle w:val="NormalTok"/>
+        </w:rPr>
+        <w:t xml:space="preserve"> </w:t>
+      </w:r>
+      <w:r>
+        <w:rPr>
+          <w:rStyle w:val="SpecialCharTok"/>
+        </w:rPr>
+        <w:t xml:space="preserve">&amp;</w:t>
+      </w:r>
+      <w:r>
+        <w:rPr>
+          <w:rStyle w:val="NormalTok"/>
+        </w:rPr>
+        <w:t xml:space="preserve"> N_Data</w:t>
+      </w:r>
+      <w:r>
+        <w:rPr>
+          <w:rStyle w:val="SpecialCharTok"/>
+        </w:rPr>
+        <w:t xml:space="preserve">!=</w:t>
+      </w:r>
+      <w:r>
+        <w:rPr>
+          <w:rStyle w:val="DecValTok"/>
+        </w:rPr>
+        <w:t xml:space="preserve">0</w:t>
+      </w:r>
+      <w:r>
+        <w:rPr>
+          <w:rStyle w:val="NormalTok"/>
+        </w:rPr>
+        <w:t xml:space="preserve">], </w:t>
       </w:r>
       <w:r>
         <w:rPr>
@@ -10717,31 +10867,7 @@
         <w:rPr>
           <w:rStyle w:val="NormalTok"/>
         </w:rPr>
-        <w:t xml:space="preserve">, data</w:t>
-      </w:r>
-      <w:r>
-        <w:rPr>
-          <w:rStyle w:val="SpecialCharTok"/>
-        </w:rPr>
-        <w:t xml:space="preserve">$</w:t>
-      </w:r>
-      <w:r>
-        <w:rPr>
-          <w:rStyle w:val="NormalTok"/>
-        </w:rPr>
-        <w:t xml:space="preserve">ValueQualifier[data</w:t>
-      </w:r>
-      <w:r>
-        <w:rPr>
-          <w:rStyle w:val="SpecialCharTok"/>
-        </w:rPr>
-        <w:t xml:space="preserve">$</w:t>
-      </w:r>
-      <w:r>
-        <w:rPr>
-          <w:rStyle w:val="NormalTok"/>
-        </w:rPr>
-        <w:t xml:space="preserve">ProgramID</w:t>
+        <w:t xml:space="preserve">, ValueQualifier[ProgramID</w:t>
       </w:r>
       <w:r>
         <w:rPr>
@@ -10810,19 +10936,7 @@
         <w:rPr>
           <w:rStyle w:val="NormalTok"/>
         </w:rPr>
-        <w:t xml:space="preserve">(data</w:t>
-      </w:r>
-      <w:r>
-        <w:rPr>
-          <w:rStyle w:val="SpecialCharTok"/>
-        </w:rPr>
-        <w:t xml:space="preserve">$</w:t>
-      </w:r>
-      <w:r>
-        <w:rPr>
-          <w:rStyle w:val="NormalTok"/>
-        </w:rPr>
-        <w:t xml:space="preserve">ValueQualifier),</w:t>
+        <w:t xml:space="preserve">(ValueQualifier),</w:t>
       </w:r>
       <w:r>
         <w:br/>
@@ -10873,19 +10987,7 @@
         <w:rPr>
           <w:rStyle w:val="NormalTok"/>
         </w:rPr>
-        <w:t xml:space="preserve">, data</w:t>
-      </w:r>
-      <w:r>
-        <w:rPr>
-          <w:rStyle w:val="SpecialCharTok"/>
-        </w:rPr>
-        <w:t xml:space="preserve">$</w:t>
-      </w:r>
-      <w:r>
-        <w:rPr>
-          <w:rStyle w:val="NormalTok"/>
-        </w:rPr>
-        <w:t xml:space="preserve">ValueQualifier)),</w:t>
+        <w:t xml:space="preserve">, ValueQualifier)),</w:t>
       </w:r>
       <w:r>
         <w:br/>
@@ -10936,19 +11038,7 @@
         <w:rPr>
           <w:rStyle w:val="NormalTok"/>
         </w:rPr>
-        <w:t xml:space="preserve">(data</w:t>
-      </w:r>
-      <w:r>
-        <w:rPr>
-          <w:rStyle w:val="SpecialCharTok"/>
-        </w:rPr>
-        <w:t xml:space="preserve">$</w:t>
-      </w:r>
-      <w:r>
-        <w:rPr>
-          <w:rStyle w:val="NormalTok"/>
-        </w:rPr>
-        <w:t xml:space="preserve">ValueQualifier),</w:t>
+        <w:t xml:space="preserve">(ValueQualifier),</w:t>
       </w:r>
       <w:r>
         <w:br/>
@@ -10999,19 +11089,7 @@
         <w:rPr>
           <w:rStyle w:val="NormalTok"/>
         </w:rPr>
-        <w:t xml:space="preserve">, data</w:t>
-      </w:r>
-      <w:r>
-        <w:rPr>
-          <w:rStyle w:val="SpecialCharTok"/>
-        </w:rPr>
-        <w:t xml:space="preserve">$</w:t>
-      </w:r>
-      <w:r>
-        <w:rPr>
-          <w:rStyle w:val="NormalTok"/>
-        </w:rPr>
-        <w:t xml:space="preserve">ValueQualifier)),</w:t>
+        <w:t xml:space="preserve">, ValueQualifier)),</w:t>
       </w:r>
       <w:r>
         <w:br/>
@@ -11062,19 +11140,7 @@
         <w:rPr>
           <w:rStyle w:val="NormalTok"/>
         </w:rPr>
-        <w:t xml:space="preserve">(data</w:t>
-      </w:r>
-      <w:r>
-        <w:rPr>
-          <w:rStyle w:val="SpecialCharTok"/>
-        </w:rPr>
-        <w:t xml:space="preserve">$</w:t>
-      </w:r>
-      <w:r>
-        <w:rPr>
-          <w:rStyle w:val="NormalTok"/>
-        </w:rPr>
-        <w:t xml:space="preserve">ValueQualifier),</w:t>
+        <w:t xml:space="preserve">(ValueQualifier),</w:t>
       </w:r>
       <w:r>
         <w:br/>
@@ -11125,19 +11191,7 @@
         <w:rPr>
           <w:rStyle w:val="NormalTok"/>
         </w:rPr>
-        <w:t xml:space="preserve">, data</w:t>
-      </w:r>
-      <w:r>
-        <w:rPr>
-          <w:rStyle w:val="SpecialCharTok"/>
-        </w:rPr>
-        <w:t xml:space="preserve">$</w:t>
-      </w:r>
-      <w:r>
-        <w:rPr>
-          <w:rStyle w:val="NormalTok"/>
-        </w:rPr>
-        <w:t xml:space="preserve">ValueQualifier)),</w:t>
+        <w:t xml:space="preserve">, ValueQualifier)),</w:t>
       </w:r>
       <w:r>
         <w:br/>
@@ -11188,19 +11242,7 @@
         <w:rPr>
           <w:rStyle w:val="NormalTok"/>
         </w:rPr>
-        <w:t xml:space="preserve">(data</w:t>
-      </w:r>
-      <w:r>
-        <w:rPr>
-          <w:rStyle w:val="SpecialCharTok"/>
-        </w:rPr>
-        <w:t xml:space="preserve">$</w:t>
-      </w:r>
-      <w:r>
-        <w:rPr>
-          <w:rStyle w:val="NormalTok"/>
-        </w:rPr>
-        <w:t xml:space="preserve">ValueQualifier),</w:t>
+        <w:t xml:space="preserve">(ValueQualifier),</w:t>
       </w:r>
       <w:r>
         <w:br/>
@@ -11251,19 +11293,7 @@
         <w:rPr>
           <w:rStyle w:val="NormalTok"/>
         </w:rPr>
-        <w:t xml:space="preserve">, data</w:t>
-      </w:r>
-      <w:r>
-        <w:rPr>
-          <w:rStyle w:val="SpecialCharTok"/>
-        </w:rPr>
-        <w:t xml:space="preserve">$</w:t>
-      </w:r>
-      <w:r>
-        <w:rPr>
-          <w:rStyle w:val="NormalTok"/>
-        </w:rPr>
-        <w:t xml:space="preserve">ValueQualifier)),</w:t>
+        <w:t xml:space="preserve">, ValueQualifier)),</w:t>
       </w:r>
       <w:r>
         <w:br/>
@@ -11314,19 +11344,7 @@
         <w:rPr>
           <w:rStyle w:val="NormalTok"/>
         </w:rPr>
-        <w:t xml:space="preserve">(data</w:t>
-      </w:r>
-      <w:r>
-        <w:rPr>
-          <w:rStyle w:val="SpecialCharTok"/>
-        </w:rPr>
-        <w:t xml:space="preserve">$</w:t>
-      </w:r>
-      <w:r>
-        <w:rPr>
-          <w:rStyle w:val="NormalTok"/>
-        </w:rPr>
-        <w:t xml:space="preserve">ValueQualifier))</w:t>
+        <w:t xml:space="preserve">(ValueQualifier))</w:t>
       </w:r>
       <w:r>
         <w:br/>
@@ -14869,7 +14887,7 @@
         <w:rPr>
           <w:rStyle w:val="AttributeTok"/>
         </w:rPr>
-        <w:t xml:space="preserve">N=</w:t>
+        <w:t xml:space="preserve">N_Data=</w:t>
       </w:r>
       <w:r>
         <w:rPr>
@@ -22024,7 +22042,7 @@
         <w:rPr>
           <w:rStyle w:val="DecValTok"/>
         </w:rPr>
-        <w:t xml:space="preserve">0</w:t>
+        <w:t xml:space="preserve">1</w:t>
       </w:r>
       <w:r>
         <w:rPr>
@@ -35114,6 +35132,36 @@
       </w:r>
       <w:r>
         <w:rPr>
+          <w:rStyle w:val="CommentTok"/>
+        </w:rPr>
+        <w:t xml:space="preserve"># Add extra space at the end to prevent the next figure from being too</w:t>
+      </w:r>
+      <w:r>
+        <w:br/>
+      </w:r>
+      <w:r>
+        <w:rPr>
+          <w:rStyle w:val="NormalTok"/>
+        </w:rPr>
+        <w:t xml:space="preserve">   </w:t>
+      </w:r>
+      <w:r>
+        <w:rPr>
+          <w:rStyle w:val="CommentTok"/>
+        </w:rPr>
+        <w:t xml:space="preserve"># close.</w:t>
+      </w:r>
+      <w:r>
+        <w:br/>
+      </w:r>
+      <w:r>
+        <w:rPr>
+          <w:rStyle w:val="NormalTok"/>
+        </w:rPr>
+        <w:t xml:space="preserve">   </w:t>
+      </w:r>
+      <w:r>
+        <w:rPr>
           <w:rStyle w:val="FunctionTok"/>
         </w:rPr>
         <w:t xml:space="preserve">cat</w:t>
@@ -35128,7 +35176,7 @@
         <w:rPr>
           <w:rStyle w:val="StringTok"/>
         </w:rPr>
-        <w:t xml:space="preserve">'</w:t>
+        <w:t xml:space="preserve">"</w:t>
       </w:r>
       <w:r>
         <w:rPr>
@@ -35164,13 +35212,13 @@
         <w:rPr>
           <w:rStyle w:val="StringTok"/>
         </w:rPr>
-        <w:t xml:space="preserve">'</w:t>
-      </w:r>
-      <w:r>
-        <w:rPr>
-          <w:rStyle w:val="NormalTok"/>
-        </w:rPr>
-        <w:t xml:space="preserve">)</w:t>
+        <w:t xml:space="preserve">"</w:t>
+      </w:r>
+      <w:r>
+        <w:rPr>
+          <w:rStyle w:val="NormalTok"/>
+        </w:rPr>
+        <w:t xml:space="preserve">) </w:t>
       </w:r>
       <w:r>
         <w:br/>

</xml_diff>

<commit_message>
Updated WC Discrete reports
</commit_message>
<xml_diff>
--- a/WQ_Discrete/output/Chlorophyll_a_corrected_for_pheophytin/SEACAR_WC_Discrete_ChlaC_Lab_Bottom.docx
+++ b/WQ_Discrete/output/Chlorophyll_a_corrected_for_pheophytin/SEACAR_WC_Discrete_ChlaC_Lab_Bottom.docx
@@ -99,7 +99,7 @@
         <w:t xml:space="preserve"> </w:t>
       </w:r>
       <w:r>
-        <w:t xml:space="preserve">08</w:t>
+        <w:t xml:space="preserve">10</w:t>
       </w:r>
       <w:r>
         <w:t xml:space="preserve"> </w:t>
@@ -154,6 +154,14 @@
         <w:pStyle w:val="FirstParagraph"/>
       </w:pPr>
       <w:r>
+        <w:t xml:space="preserve">The purpose of this script is to create managed area statistics, perform seasonal Kendall Tau analysis, generate summary plots, and create reports in pdf and Word document form for each parameter in Wc Discrete.</w:t>
+      </w:r>
+    </w:p>
+    <w:p>
+      <w:pPr>
+        <w:pStyle w:val="BodyText"/>
+      </w:pPr>
+      <w:r>
         <w:t xml:space="preserve">These scripts were created by</w:t>
       </w:r>
       <w:r>
@@ -1021,7 +1029,16 @@
         <w:rPr>
           <w:rStyle w:val="NormalTok"/>
         </w:rPr>
-        <w:t xml:space="preserve">), </w:t>
+        <w:t xml:space="preserve">),</w:t>
+      </w:r>
+      <w:r>
+        <w:br/>
+      </w:r>
+      <w:r>
+        <w:rPr>
+          <w:rStyle w:val="NormalTok"/>
+        </w:rPr>
+        <w:t xml:space="preserve">        </w:t>
       </w:r>
       <w:r>
         <w:rPr>
@@ -1031,15 +1048,51 @@
       </w:r>
       <w:r>
         <w:rPr>
+          <w:rStyle w:val="FunctionTok"/>
+        </w:rPr>
+        <w:t xml:space="preserve">c</w:t>
+      </w:r>
+      <w:r>
+        <w:rPr>
+          <w:rStyle w:val="NormalTok"/>
+        </w:rPr>
+        <w:t xml:space="preserve">(</w:t>
+      </w:r>
+      <w:r>
+        <w:rPr>
           <w:rStyle w:val="StringTok"/>
         </w:rPr>
+        <w:t xml:space="preserve">"NULL"</w:t>
+      </w:r>
+      <w:r>
+        <w:rPr>
+          <w:rStyle w:val="NormalTok"/>
+        </w:rPr>
+        <w:t xml:space="preserve">,</w:t>
+      </w:r>
+      <w:r>
+        <w:rPr>
+          <w:rStyle w:val="StringTok"/>
+        </w:rPr>
         <w:t xml:space="preserve">""</w:t>
       </w:r>
       <w:r>
         <w:rPr>
           <w:rStyle w:val="NormalTok"/>
         </w:rPr>
-        <w:t xml:space="preserve">)</w:t>
+        <w:t xml:space="preserve">,</w:t>
+      </w:r>
+      <w:r>
+        <w:rPr>
+          <w:rStyle w:val="StringTok"/>
+        </w:rPr>
+        <w:t xml:space="preserve">"NA"</w:t>
+      </w:r>
+      <w:r>
+        <w:rPr>
+          <w:rStyle w:val="NormalTok"/>
+        </w:rPr>
+        <w:t xml:space="preserve">))</w:t>
       </w:r>
       <w:r>
         <w:br/>
@@ -10568,7 +10621,7 @@
         <w:rPr>
           <w:rStyle w:val="VerbatimChar"/>
         </w:rPr>
-        <w:t xml:space="preserve">## Number of Measurements: 5194, Number Passed Filter: 5164</w:t>
+        <w:t xml:space="preserve">## Number of Measurements: 5129, Number Passed Filter: 5095</w:t>
       </w:r>
       <w:r>
         <w:br/>
@@ -10577,7 +10630,7 @@
         <w:rPr>
           <w:rStyle w:val="VerbatimChar"/>
         </w:rPr>
-        <w:t xml:space="preserve">## I Codes: 1063 (20.465922%)</w:t>
+        <w:t xml:space="preserve">## I Codes: 1117 (21.778124%)</w:t>
       </w:r>
       <w:r>
         <w:br/>
@@ -10586,7 +10639,7 @@
         <w:rPr>
           <w:rStyle w:val="VerbatimChar"/>
         </w:rPr>
-        <w:t xml:space="preserve">## Q Codes: 60 (1.155179%)</w:t>
+        <w:t xml:space="preserve">## Q Codes: 59 (1.150322%)</w:t>
       </w:r>
       <w:r>
         <w:br/>
@@ -10595,7 +10648,7 @@
         <w:rPr>
           <w:rStyle w:val="VerbatimChar"/>
         </w:rPr>
-        <w:t xml:space="preserve">## U Codes: 3958 (76.203312%)</w:t>
+        <w:t xml:space="preserve">## U Codes: 231 (4.503802%)</w:t>
       </w:r>
     </w:p>
     <w:p>
@@ -21009,7 +21062,7 @@
       </w:r>
     </w:p>
     <w:bookmarkEnd w:id="34"/>
-    <w:bookmarkStart w:id="36" w:name="Xf3be75259f5d220a873500bd8fcf60b244729c4"/>
+    <w:bookmarkStart w:id="38" w:name="Xf3be75259f5d220a873500bd8fcf60b244729c4"/>
     <w:p>
       <w:pPr>
         <w:pStyle w:val="Heading1"/>
@@ -25171,12 +25224,12 @@
           <wp:inline>
             <wp:extent cx="5334000" cy="6400800"/>
             <wp:effectExtent b="0" l="0" r="0" t="0"/>
-            <wp:docPr descr="" title="" id="1" name="Picture"/>
+            <wp:docPr descr="" title="" id="36" name="Picture"/>
             <a:graphic>
               <a:graphicData uri="http://schemas.openxmlformats.org/drawingml/2006/picture">
                 <pic:pic>
                   <pic:nvPicPr>
-                    <pic:cNvPr descr="C:\Users\jepanzik\Box\R%20Projects\SEACAR_Trend_Analyses\WQ_Discrete\output\Chlorophyll_a_corrected_for_pheophytin\SEACAR_WC_Discrete_ChlaC_Lab_Bottom_files/figure-latex/Scatter_All-1.png" id="0" name="Picture"/>
+                    <pic:cNvPr descr="C:\Users\jepanzik\Box\R%20Projects\SEACAR_Trend_Analyses\WQ_Discrete\output\Chlorophyll_a_corrected_for_pheophytin\SEACAR_WC_Discrete_ChlaC_Lab_Bottom_files/figure-latex/Scatter_All-1.png" id="37" name="Picture"/>
                     <pic:cNvPicPr>
                       <a:picLocks noChangeArrowheads="1" noChangeAspect="1"/>
                     </pic:cNvPicPr>
@@ -25209,8 +25262,8 @@
         </w:drawing>
       </w:r>
     </w:p>
-    <w:bookmarkEnd w:id="36"/>
-    <w:bookmarkStart w:id="40" w:name="appendix-ii-dataset-summary-box-plots"/>
+    <w:bookmarkEnd w:id="38"/>
+    <w:bookmarkStart w:id="48" w:name="appendix-ii-dataset-summary-box-plots"/>
     <w:p>
       <w:pPr>
         <w:pStyle w:val="Heading1"/>
@@ -32718,102 +32771,12 @@
           <wp:inline>
             <wp:extent cx="5334000" cy="6400800"/>
             <wp:effectExtent b="0" l="0" r="0" t="0"/>
-            <wp:docPr descr="" title="" id="1" name="Picture"/>
+            <wp:docPr descr="" title="" id="40" name="Picture"/>
             <a:graphic>
               <a:graphicData uri="http://schemas.openxmlformats.org/drawingml/2006/picture">
                 <pic:pic>
                   <pic:nvPicPr>
-                    <pic:cNvPr descr="C:\Users\jepanzik\Box\R%20Projects\SEACAR_Trend_Analyses\WQ_Discrete\output\Chlorophyll_a_corrected_for_pheophytin\SEACAR_WC_Discrete_ChlaC_Lab_Bottom_files/figure-latex/Boxplot_All_Disp-1.png" id="0" name="Picture"/>
-                    <pic:cNvPicPr>
-                      <a:picLocks noChangeArrowheads="1" noChangeAspect="1"/>
-                    </pic:cNvPicPr>
-                  </pic:nvPicPr>
-                  <pic:blipFill>
-                    <a:blip r:embed="rId37"/>
-                    <a:stretch>
-                      <a:fillRect/>
-                    </a:stretch>
-                  </pic:blipFill>
-                  <pic:spPr bwMode="auto">
-                    <a:xfrm>
-                      <a:off x="0" y="0"/>
-                      <a:ext cx="5334000" cy="6400800"/>
-                    </a:xfrm>
-                    <a:prstGeom prst="rect">
-                      <a:avLst/>
-                    </a:prstGeom>
-                    <a:noFill/>
-                    <a:ln w="9525">
-                      <a:noFill/>
-                      <a:headEnd/>
-                      <a:tailEnd/>
-                    </a:ln>
-                  </pic:spPr>
-                </pic:pic>
-              </a:graphicData>
-            </a:graphic>
-          </wp:inline>
-        </w:drawing>
-      </w:r>
-      <w:r>
-        <w:t xml:space="preserve"> </w:t>
-      </w:r>
-      <w:r>
-        <w:drawing>
-          <wp:inline>
-            <wp:extent cx="5334000" cy="6400800"/>
-            <wp:effectExtent b="0" l="0" r="0" t="0"/>
-            <wp:docPr descr="" title="" id="1" name="Picture"/>
-            <a:graphic>
-              <a:graphicData uri="http://schemas.openxmlformats.org/drawingml/2006/picture">
-                <pic:pic>
-                  <pic:nvPicPr>
-                    <pic:cNvPr descr="C:\Users\jepanzik\Box\R%20Projects\SEACAR_Trend_Analyses\WQ_Discrete\output\Chlorophyll_a_corrected_for_pheophytin\SEACAR_WC_Discrete_ChlaC_Lab_Bottom_files/figure-latex/Boxplot_All_Disp-2.png" id="0" name="Picture"/>
-                    <pic:cNvPicPr>
-                      <a:picLocks noChangeArrowheads="1" noChangeAspect="1"/>
-                    </pic:cNvPicPr>
-                  </pic:nvPicPr>
-                  <pic:blipFill>
-                    <a:blip r:embed="rId38"/>
-                    <a:stretch>
-                      <a:fillRect/>
-                    </a:stretch>
-                  </pic:blipFill>
-                  <pic:spPr bwMode="auto">
-                    <a:xfrm>
-                      <a:off x="0" y="0"/>
-                      <a:ext cx="5334000" cy="6400800"/>
-                    </a:xfrm>
-                    <a:prstGeom prst="rect">
-                      <a:avLst/>
-                    </a:prstGeom>
-                    <a:noFill/>
-                    <a:ln w="9525">
-                      <a:noFill/>
-                      <a:headEnd/>
-                      <a:tailEnd/>
-                    </a:ln>
-                  </pic:spPr>
-                </pic:pic>
-              </a:graphicData>
-            </a:graphic>
-          </wp:inline>
-        </w:drawing>
-      </w:r>
-      <w:r>
-        <w:t xml:space="preserve"> </w:t>
-      </w:r>
-      <w:r>
-        <w:drawing>
-          <wp:inline>
-            <wp:extent cx="5334000" cy="6400800"/>
-            <wp:effectExtent b="0" l="0" r="0" t="0"/>
-            <wp:docPr descr="" title="" id="1" name="Picture"/>
-            <a:graphic>
-              <a:graphicData uri="http://schemas.openxmlformats.org/drawingml/2006/picture">
-                <pic:pic>
-                  <pic:nvPicPr>
-                    <pic:cNvPr descr="C:\Users\jepanzik\Box\R%20Projects\SEACAR_Trend_Analyses\WQ_Discrete\output\Chlorophyll_a_corrected_for_pheophytin\SEACAR_WC_Discrete_ChlaC_Lab_Bottom_files/figure-latex/Boxplot_All_Disp-3.png" id="0" name="Picture"/>
+                    <pic:cNvPr descr="C:\Users\jepanzik\Box\R%20Projects\SEACAR_Trend_Analyses\WQ_Discrete\output\Chlorophyll_a_corrected_for_pheophytin\SEACAR_WC_Discrete_ChlaC_Lab_Bottom_files/figure-latex/Boxplot_All_Disp-1.png" id="41" name="Picture"/>
                     <pic:cNvPicPr>
                       <a:picLocks noChangeArrowheads="1" noChangeAspect="1"/>
                     </pic:cNvPicPr>
@@ -32845,9 +32808,99 @@
           </wp:inline>
         </w:drawing>
       </w:r>
+      <w:r>
+        <w:t xml:space="preserve"> </w:t>
+      </w:r>
+      <w:r>
+        <w:drawing>
+          <wp:inline>
+            <wp:extent cx="5334000" cy="6400800"/>
+            <wp:effectExtent b="0" l="0" r="0" t="0"/>
+            <wp:docPr descr="" title="" id="43" name="Picture"/>
+            <a:graphic>
+              <a:graphicData uri="http://schemas.openxmlformats.org/drawingml/2006/picture">
+                <pic:pic>
+                  <pic:nvPicPr>
+                    <pic:cNvPr descr="C:\Users\jepanzik\Box\R%20Projects\SEACAR_Trend_Analyses\WQ_Discrete\output\Chlorophyll_a_corrected_for_pheophytin\SEACAR_WC_Discrete_ChlaC_Lab_Bottom_files/figure-latex/Boxplot_All_Disp-2.png" id="44" name="Picture"/>
+                    <pic:cNvPicPr>
+                      <a:picLocks noChangeArrowheads="1" noChangeAspect="1"/>
+                    </pic:cNvPicPr>
+                  </pic:nvPicPr>
+                  <pic:blipFill>
+                    <a:blip r:embed="rId42"/>
+                    <a:stretch>
+                      <a:fillRect/>
+                    </a:stretch>
+                  </pic:blipFill>
+                  <pic:spPr bwMode="auto">
+                    <a:xfrm>
+                      <a:off x="0" y="0"/>
+                      <a:ext cx="5334000" cy="6400800"/>
+                    </a:xfrm>
+                    <a:prstGeom prst="rect">
+                      <a:avLst/>
+                    </a:prstGeom>
+                    <a:noFill/>
+                    <a:ln w="9525">
+                      <a:noFill/>
+                      <a:headEnd/>
+                      <a:tailEnd/>
+                    </a:ln>
+                  </pic:spPr>
+                </pic:pic>
+              </a:graphicData>
+            </a:graphic>
+          </wp:inline>
+        </w:drawing>
+      </w:r>
+      <w:r>
+        <w:t xml:space="preserve"> </w:t>
+      </w:r>
+      <w:r>
+        <w:drawing>
+          <wp:inline>
+            <wp:extent cx="5334000" cy="6400800"/>
+            <wp:effectExtent b="0" l="0" r="0" t="0"/>
+            <wp:docPr descr="" title="" id="46" name="Picture"/>
+            <a:graphic>
+              <a:graphicData uri="http://schemas.openxmlformats.org/drawingml/2006/picture">
+                <pic:pic>
+                  <pic:nvPicPr>
+                    <pic:cNvPr descr="C:\Users\jepanzik\Box\R%20Projects\SEACAR_Trend_Analyses\WQ_Discrete\output\Chlorophyll_a_corrected_for_pheophytin\SEACAR_WC_Discrete_ChlaC_Lab_Bottom_files/figure-latex/Boxplot_All_Disp-3.png" id="47" name="Picture"/>
+                    <pic:cNvPicPr>
+                      <a:picLocks noChangeArrowheads="1" noChangeAspect="1"/>
+                    </pic:cNvPicPr>
+                  </pic:nvPicPr>
+                  <pic:blipFill>
+                    <a:blip r:embed="rId45"/>
+                    <a:stretch>
+                      <a:fillRect/>
+                    </a:stretch>
+                  </pic:blipFill>
+                  <pic:spPr bwMode="auto">
+                    <a:xfrm>
+                      <a:off x="0" y="0"/>
+                      <a:ext cx="5334000" cy="6400800"/>
+                    </a:xfrm>
+                    <a:prstGeom prst="rect">
+                      <a:avLst/>
+                    </a:prstGeom>
+                    <a:noFill/>
+                    <a:ln w="9525">
+                      <a:noFill/>
+                      <a:headEnd/>
+                      <a:tailEnd/>
+                    </a:ln>
+                  </pic:spPr>
+                </pic:pic>
+              </a:graphicData>
+            </a:graphic>
+          </wp:inline>
+        </w:drawing>
+      </w:r>
     </w:p>
-    <w:bookmarkEnd w:id="40"/>
-    <w:bookmarkStart w:id="48" w:name="appendix-iii-managed-area-trendlines"/>
+    <w:bookmarkEnd w:id="48"/>
+    <w:bookmarkStart w:id="64" w:name="appendix-iii-managed-area-trendlines"/>
     <w:p>
       <w:pPr>
         <w:pStyle w:val="Heading1"/>
@@ -35332,18 +35385,18 @@
           <wp:inline>
             <wp:extent cx="5334000" cy="4800600"/>
             <wp:effectExtent b="0" l="0" r="0" t="0"/>
-            <wp:docPr descr="" title="" id="1" name="Picture"/>
+            <wp:docPr descr="" title="" id="50" name="Picture"/>
             <a:graphic>
               <a:graphicData uri="http://schemas.openxmlformats.org/drawingml/2006/picture">
                 <pic:pic>
                   <pic:nvPicPr>
-                    <pic:cNvPr descr="C:\Users\jepanzik\Box\R%20Projects\SEACAR_Trend_Analyses\WQ_Discrete\output\Chlorophyll_a_corrected_for_pheophytin\SEACAR_WC_Discrete_ChlaC_Lab_Bottom_files/figure-latex/Trendlines_ManagedArea-1.png" id="0" name="Picture"/>
+                    <pic:cNvPr descr="C:\Users\jepanzik\Box\R%20Projects\SEACAR_Trend_Analyses\WQ_Discrete\output\Chlorophyll_a_corrected_for_pheophytin\SEACAR_WC_Discrete_ChlaC_Lab_Bottom_files/figure-latex/Trendlines_ManagedArea-1.png" id="51" name="Picture"/>
                     <pic:cNvPicPr>
                       <a:picLocks noChangeArrowheads="1" noChangeAspect="1"/>
                     </pic:cNvPicPr>
                   </pic:nvPicPr>
                   <pic:blipFill>
-                    <a:blip r:embed="rId41"/>
+                    <a:blip r:embed="rId49"/>
                     <a:stretch>
                       <a:fillRect/>
                     </a:stretch>
@@ -35379,18 +35432,18 @@
           <wp:inline>
             <wp:extent cx="5334000" cy="4800600"/>
             <wp:effectExtent b="0" l="0" r="0" t="0"/>
-            <wp:docPr descr="" title="" id="1" name="Picture"/>
+            <wp:docPr descr="" title="" id="53" name="Picture"/>
             <a:graphic>
               <a:graphicData uri="http://schemas.openxmlformats.org/drawingml/2006/picture">
                 <pic:pic>
                   <pic:nvPicPr>
-                    <pic:cNvPr descr="C:\Users\jepanzik\Box\R%20Projects\SEACAR_Trend_Analyses\WQ_Discrete\output\Chlorophyll_a_corrected_for_pheophytin\SEACAR_WC_Discrete_ChlaC_Lab_Bottom_files/figure-latex/Trendlines_ManagedArea-2.png" id="0" name="Picture"/>
+                    <pic:cNvPr descr="C:\Users\jepanzik\Box\R%20Projects\SEACAR_Trend_Analyses\WQ_Discrete\output\Chlorophyll_a_corrected_for_pheophytin\SEACAR_WC_Discrete_ChlaC_Lab_Bottom_files/figure-latex/Trendlines_ManagedArea-2.png" id="54" name="Picture"/>
                     <pic:cNvPicPr>
                       <a:picLocks noChangeArrowheads="1" noChangeAspect="1"/>
                     </pic:cNvPicPr>
                   </pic:nvPicPr>
                   <pic:blipFill>
-                    <a:blip r:embed="rId42"/>
+                    <a:blip r:embed="rId52"/>
                     <a:stretch>
                       <a:fillRect/>
                     </a:stretch>
@@ -35426,18 +35479,18 @@
           <wp:inline>
             <wp:extent cx="5334000" cy="4800600"/>
             <wp:effectExtent b="0" l="0" r="0" t="0"/>
-            <wp:docPr descr="" title="" id="1" name="Picture"/>
+            <wp:docPr descr="" title="" id="56" name="Picture"/>
             <a:graphic>
               <a:graphicData uri="http://schemas.openxmlformats.org/drawingml/2006/picture">
                 <pic:pic>
                   <pic:nvPicPr>
-                    <pic:cNvPr descr="C:\Users\jepanzik\Box\R%20Projects\SEACAR_Trend_Analyses\WQ_Discrete\output\Chlorophyll_a_corrected_for_pheophytin\SEACAR_WC_Discrete_ChlaC_Lab_Bottom_files/figure-latex/Trendlines_ManagedArea-3.png" id="0" name="Picture"/>
+                    <pic:cNvPr descr="C:\Users\jepanzik\Box\R%20Projects\SEACAR_Trend_Analyses\WQ_Discrete\output\Chlorophyll_a_corrected_for_pheophytin\SEACAR_WC_Discrete_ChlaC_Lab_Bottom_files/figure-latex/Trendlines_ManagedArea-3.png" id="57" name="Picture"/>
                     <pic:cNvPicPr>
                       <a:picLocks noChangeArrowheads="1" noChangeAspect="1"/>
                     </pic:cNvPicPr>
                   </pic:nvPicPr>
                   <pic:blipFill>
-                    <a:blip r:embed="rId43"/>
+                    <a:blip r:embed="rId55"/>
                     <a:stretch>
                       <a:fillRect/>
                     </a:stretch>
@@ -35473,18 +35526,18 @@
           <wp:inline>
             <wp:extent cx="5334000" cy="4800600"/>
             <wp:effectExtent b="0" l="0" r="0" t="0"/>
-            <wp:docPr descr="" title="" id="1" name="Picture"/>
+            <wp:docPr descr="" title="" id="59" name="Picture"/>
             <a:graphic>
               <a:graphicData uri="http://schemas.openxmlformats.org/drawingml/2006/picture">
                 <pic:pic>
                   <pic:nvPicPr>
-                    <pic:cNvPr descr="C:\Users\jepanzik\Box\R%20Projects\SEACAR_Trend_Analyses\WQ_Discrete\output\Chlorophyll_a_corrected_for_pheophytin\SEACAR_WC_Discrete_ChlaC_Lab_Bottom_files/figure-latex/Trendlines_ManagedArea-4.png" id="0" name="Picture"/>
+                    <pic:cNvPr descr="C:\Users\jepanzik\Box\R%20Projects\SEACAR_Trend_Analyses\WQ_Discrete\output\Chlorophyll_a_corrected_for_pheophytin\SEACAR_WC_Discrete_ChlaC_Lab_Bottom_files/figure-latex/Trendlines_ManagedArea-4.png" id="60" name="Picture"/>
                     <pic:cNvPicPr>
                       <a:picLocks noChangeArrowheads="1" noChangeAspect="1"/>
                     </pic:cNvPicPr>
                   </pic:nvPicPr>
                   <pic:blipFill>
-                    <a:blip r:embed="rId44"/>
+                    <a:blip r:embed="rId58"/>
                     <a:stretch>
                       <a:fillRect/>
                     </a:stretch>
@@ -35520,18 +35573,18 @@
           <wp:inline>
             <wp:extent cx="5334000" cy="4800600"/>
             <wp:effectExtent b="0" l="0" r="0" t="0"/>
-            <wp:docPr descr="" title="" id="1" name="Picture"/>
+            <wp:docPr descr="" title="" id="62" name="Picture"/>
             <a:graphic>
               <a:graphicData uri="http://schemas.openxmlformats.org/drawingml/2006/picture">
                 <pic:pic>
                   <pic:nvPicPr>
-                    <pic:cNvPr descr="C:\Users\jepanzik\Box\R%20Projects\SEACAR_Trend_Analyses\WQ_Discrete\output\Chlorophyll_a_corrected_for_pheophytin\SEACAR_WC_Discrete_ChlaC_Lab_Bottom_files/figure-latex/Trendlines_ManagedArea-5.png" id="0" name="Picture"/>
+                    <pic:cNvPr descr="C:\Users\jepanzik\Box\R%20Projects\SEACAR_Trend_Analyses\WQ_Discrete\output\Chlorophyll_a_corrected_for_pheophytin\SEACAR_WC_Discrete_ChlaC_Lab_Bottom_files/figure-latex/Trendlines_ManagedArea-5.png" id="63" name="Picture"/>
                     <pic:cNvPicPr>
                       <a:picLocks noChangeArrowheads="1" noChangeAspect="1"/>
                     </pic:cNvPicPr>
                   </pic:nvPicPr>
                   <pic:blipFill>
-                    <a:blip r:embed="rId45"/>
+                    <a:blip r:embed="rId61"/>
                     <a:stretch>
                       <a:fillRect/>
                     </a:stretch>
@@ -35558,102 +35611,8 @@
         </w:drawing>
       </w:r>
     </w:p>
-    <w:p>
-      <w:pPr>
-        <w:pStyle w:val="BodyText"/>
-      </w:pPr>
-      <w:r>
-        <w:drawing>
-          <wp:inline>
-            <wp:extent cx="5334000" cy="4800600"/>
-            <wp:effectExtent b="0" l="0" r="0" t="0"/>
-            <wp:docPr descr="" title="" id="1" name="Picture"/>
-            <a:graphic>
-              <a:graphicData uri="http://schemas.openxmlformats.org/drawingml/2006/picture">
-                <pic:pic>
-                  <pic:nvPicPr>
-                    <pic:cNvPr descr="C:\Users\jepanzik\Box\R%20Projects\SEACAR_Trend_Analyses\WQ_Discrete\output\Chlorophyll_a_corrected_for_pheophytin\SEACAR_WC_Discrete_ChlaC_Lab_Bottom_files/figure-latex/Trendlines_ManagedArea-6.png" id="0" name="Picture"/>
-                    <pic:cNvPicPr>
-                      <a:picLocks noChangeArrowheads="1" noChangeAspect="1"/>
-                    </pic:cNvPicPr>
-                  </pic:nvPicPr>
-                  <pic:blipFill>
-                    <a:blip r:embed="rId46"/>
-                    <a:stretch>
-                      <a:fillRect/>
-                    </a:stretch>
-                  </pic:blipFill>
-                  <pic:spPr bwMode="auto">
-                    <a:xfrm>
-                      <a:off x="0" y="0"/>
-                      <a:ext cx="5334000" cy="4800600"/>
-                    </a:xfrm>
-                    <a:prstGeom prst="rect">
-                      <a:avLst/>
-                    </a:prstGeom>
-                    <a:noFill/>
-                    <a:ln w="9525">
-                      <a:noFill/>
-                      <a:headEnd/>
-                      <a:tailEnd/>
-                    </a:ln>
-                  </pic:spPr>
-                </pic:pic>
-              </a:graphicData>
-            </a:graphic>
-          </wp:inline>
-        </w:drawing>
-      </w:r>
-    </w:p>
-    <w:p>
-      <w:pPr>
-        <w:pStyle w:val="BodyText"/>
-      </w:pPr>
-      <w:r>
-        <w:drawing>
-          <wp:inline>
-            <wp:extent cx="5334000" cy="4800600"/>
-            <wp:effectExtent b="0" l="0" r="0" t="0"/>
-            <wp:docPr descr="" title="" id="1" name="Picture"/>
-            <a:graphic>
-              <a:graphicData uri="http://schemas.openxmlformats.org/drawingml/2006/picture">
-                <pic:pic>
-                  <pic:nvPicPr>
-                    <pic:cNvPr descr="C:\Users\jepanzik\Box\R%20Projects\SEACAR_Trend_Analyses\WQ_Discrete\output\Chlorophyll_a_corrected_for_pheophytin\SEACAR_WC_Discrete_ChlaC_Lab_Bottom_files/figure-latex/Trendlines_ManagedArea-7.png" id="0" name="Picture"/>
-                    <pic:cNvPicPr>
-                      <a:picLocks noChangeArrowheads="1" noChangeAspect="1"/>
-                    </pic:cNvPicPr>
-                  </pic:nvPicPr>
-                  <pic:blipFill>
-                    <a:blip r:embed="rId47"/>
-                    <a:stretch>
-                      <a:fillRect/>
-                    </a:stretch>
-                  </pic:blipFill>
-                  <pic:spPr bwMode="auto">
-                    <a:xfrm>
-                      <a:off x="0" y="0"/>
-                      <a:ext cx="5334000" cy="4800600"/>
-                    </a:xfrm>
-                    <a:prstGeom prst="rect">
-                      <a:avLst/>
-                    </a:prstGeom>
-                    <a:noFill/>
-                    <a:ln w="9525">
-                      <a:noFill/>
-                      <a:headEnd/>
-                      <a:tailEnd/>
-                    </a:ln>
-                  </pic:spPr>
-                </pic:pic>
-              </a:graphicData>
-            </a:graphic>
-          </wp:inline>
-        </w:drawing>
-      </w:r>
-    </w:p>
-    <w:bookmarkEnd w:id="48"/>
-    <w:bookmarkStart w:id="70" w:name="X4eefb82b5307b5751a94f2394a042d04930db61"/>
+    <w:bookmarkEnd w:id="64"/>
+    <w:bookmarkStart w:id="110" w:name="X4eefb82b5307b5751a94f2394a042d04930db61"/>
     <w:p>
       <w:pPr>
         <w:pStyle w:val="Heading1"/>
@@ -44188,732 +44147,12 @@
           <wp:inline>
             <wp:extent cx="5334000" cy="6400800"/>
             <wp:effectExtent b="0" l="0" r="0" t="0"/>
-            <wp:docPr descr="" title="" id="1" name="Picture"/>
+            <wp:docPr descr="" title="" id="66" name="Picture"/>
             <a:graphic>
               <a:graphicData uri="http://schemas.openxmlformats.org/drawingml/2006/picture">
                 <pic:pic>
                   <pic:nvPicPr>
-                    <pic:cNvPr descr="C:\Users\jepanzik\Box\R%20Projects\SEACAR_Trend_Analyses\WQ_Discrete\output\Chlorophyll_a_corrected_for_pheophytin\SEACAR_WC_Discrete_ChlaC_Lab_Bottom_files/figure-latex/BoxPlots_ManagedArea-1.png" id="0" name="Picture"/>
-                    <pic:cNvPicPr>
-                      <a:picLocks noChangeArrowheads="1" noChangeAspect="1"/>
-                    </pic:cNvPicPr>
-                  </pic:nvPicPr>
-                  <pic:blipFill>
-                    <a:blip r:embed="rId49"/>
-                    <a:stretch>
-                      <a:fillRect/>
-                    </a:stretch>
-                  </pic:blipFill>
-                  <pic:spPr bwMode="auto">
-                    <a:xfrm>
-                      <a:off x="0" y="0"/>
-                      <a:ext cx="5334000" cy="6400800"/>
-                    </a:xfrm>
-                    <a:prstGeom prst="rect">
-                      <a:avLst/>
-                    </a:prstGeom>
-                    <a:noFill/>
-                    <a:ln w="9525">
-                      <a:noFill/>
-                      <a:headEnd/>
-                      <a:tailEnd/>
-                    </a:ln>
-                  </pic:spPr>
-                </pic:pic>
-              </a:graphicData>
-            </a:graphic>
-          </wp:inline>
-        </w:drawing>
-      </w:r>
-      <w:r>
-        <w:t xml:space="preserve"> </w:t>
-      </w:r>
-      <w:r>
-        <w:drawing>
-          <wp:inline>
-            <wp:extent cx="5334000" cy="6400800"/>
-            <wp:effectExtent b="0" l="0" r="0" t="0"/>
-            <wp:docPr descr="" title="" id="1" name="Picture"/>
-            <a:graphic>
-              <a:graphicData uri="http://schemas.openxmlformats.org/drawingml/2006/picture">
-                <pic:pic>
-                  <pic:nvPicPr>
-                    <pic:cNvPr descr="C:\Users\jepanzik\Box\R%20Projects\SEACAR_Trend_Analyses\WQ_Discrete\output\Chlorophyll_a_corrected_for_pheophytin\SEACAR_WC_Discrete_ChlaC_Lab_Bottom_files/figure-latex/BoxPlots_ManagedArea-2.png" id="0" name="Picture"/>
-                    <pic:cNvPicPr>
-                      <a:picLocks noChangeArrowheads="1" noChangeAspect="1"/>
-                    </pic:cNvPicPr>
-                  </pic:nvPicPr>
-                  <pic:blipFill>
-                    <a:blip r:embed="rId50"/>
-                    <a:stretch>
-                      <a:fillRect/>
-                    </a:stretch>
-                  </pic:blipFill>
-                  <pic:spPr bwMode="auto">
-                    <a:xfrm>
-                      <a:off x="0" y="0"/>
-                      <a:ext cx="5334000" cy="6400800"/>
-                    </a:xfrm>
-                    <a:prstGeom prst="rect">
-                      <a:avLst/>
-                    </a:prstGeom>
-                    <a:noFill/>
-                    <a:ln w="9525">
-                      <a:noFill/>
-                      <a:headEnd/>
-                      <a:tailEnd/>
-                    </a:ln>
-                  </pic:spPr>
-                </pic:pic>
-              </a:graphicData>
-            </a:graphic>
-          </wp:inline>
-        </w:drawing>
-      </w:r>
-      <w:r>
-        <w:t xml:space="preserve"> </w:t>
-      </w:r>
-      <w:r>
-        <w:drawing>
-          <wp:inline>
-            <wp:extent cx="5334000" cy="6400800"/>
-            <wp:effectExtent b="0" l="0" r="0" t="0"/>
-            <wp:docPr descr="" title="" id="1" name="Picture"/>
-            <a:graphic>
-              <a:graphicData uri="http://schemas.openxmlformats.org/drawingml/2006/picture">
-                <pic:pic>
-                  <pic:nvPicPr>
-                    <pic:cNvPr descr="C:\Users\jepanzik\Box\R%20Projects\SEACAR_Trend_Analyses\WQ_Discrete\output\Chlorophyll_a_corrected_for_pheophytin\SEACAR_WC_Discrete_ChlaC_Lab_Bottom_files/figure-latex/BoxPlots_ManagedArea-3.png" id="0" name="Picture"/>
-                    <pic:cNvPicPr>
-                      <a:picLocks noChangeArrowheads="1" noChangeAspect="1"/>
-                    </pic:cNvPicPr>
-                  </pic:nvPicPr>
-                  <pic:blipFill>
-                    <a:blip r:embed="rId51"/>
-                    <a:stretch>
-                      <a:fillRect/>
-                    </a:stretch>
-                  </pic:blipFill>
-                  <pic:spPr bwMode="auto">
-                    <a:xfrm>
-                      <a:off x="0" y="0"/>
-                      <a:ext cx="5334000" cy="6400800"/>
-                    </a:xfrm>
-                    <a:prstGeom prst="rect">
-                      <a:avLst/>
-                    </a:prstGeom>
-                    <a:noFill/>
-                    <a:ln w="9525">
-                      <a:noFill/>
-                      <a:headEnd/>
-                      <a:tailEnd/>
-                    </a:ln>
-                  </pic:spPr>
-                </pic:pic>
-              </a:graphicData>
-            </a:graphic>
-          </wp:inline>
-        </w:drawing>
-      </w:r>
-      <w:r>
-        <w:t xml:space="preserve"> </w:t>
-      </w:r>
-      <w:r>
-        <w:drawing>
-          <wp:inline>
-            <wp:extent cx="5334000" cy="6400800"/>
-            <wp:effectExtent b="0" l="0" r="0" t="0"/>
-            <wp:docPr descr="" title="" id="1" name="Picture"/>
-            <a:graphic>
-              <a:graphicData uri="http://schemas.openxmlformats.org/drawingml/2006/picture">
-                <pic:pic>
-                  <pic:nvPicPr>
-                    <pic:cNvPr descr="C:\Users\jepanzik\Box\R%20Projects\SEACAR_Trend_Analyses\WQ_Discrete\output\Chlorophyll_a_corrected_for_pheophytin\SEACAR_WC_Discrete_ChlaC_Lab_Bottom_files/figure-latex/BoxPlots_ManagedArea-4.png" id="0" name="Picture"/>
-                    <pic:cNvPicPr>
-                      <a:picLocks noChangeArrowheads="1" noChangeAspect="1"/>
-                    </pic:cNvPicPr>
-                  </pic:nvPicPr>
-                  <pic:blipFill>
-                    <a:blip r:embed="rId52"/>
-                    <a:stretch>
-                      <a:fillRect/>
-                    </a:stretch>
-                  </pic:blipFill>
-                  <pic:spPr bwMode="auto">
-                    <a:xfrm>
-                      <a:off x="0" y="0"/>
-                      <a:ext cx="5334000" cy="6400800"/>
-                    </a:xfrm>
-                    <a:prstGeom prst="rect">
-                      <a:avLst/>
-                    </a:prstGeom>
-                    <a:noFill/>
-                    <a:ln w="9525">
-                      <a:noFill/>
-                      <a:headEnd/>
-                      <a:tailEnd/>
-                    </a:ln>
-                  </pic:spPr>
-                </pic:pic>
-              </a:graphicData>
-            </a:graphic>
-          </wp:inline>
-        </w:drawing>
-      </w:r>
-      <w:r>
-        <w:t xml:space="preserve"> </w:t>
-      </w:r>
-      <w:r>
-        <w:drawing>
-          <wp:inline>
-            <wp:extent cx="5334000" cy="6400800"/>
-            <wp:effectExtent b="0" l="0" r="0" t="0"/>
-            <wp:docPr descr="" title="" id="1" name="Picture"/>
-            <a:graphic>
-              <a:graphicData uri="http://schemas.openxmlformats.org/drawingml/2006/picture">
-                <pic:pic>
-                  <pic:nvPicPr>
-                    <pic:cNvPr descr="C:\Users\jepanzik\Box\R%20Projects\SEACAR_Trend_Analyses\WQ_Discrete\output\Chlorophyll_a_corrected_for_pheophytin\SEACAR_WC_Discrete_ChlaC_Lab_Bottom_files/figure-latex/BoxPlots_ManagedArea-5.png" id="0" name="Picture"/>
-                    <pic:cNvPicPr>
-                      <a:picLocks noChangeArrowheads="1" noChangeAspect="1"/>
-                    </pic:cNvPicPr>
-                  </pic:nvPicPr>
-                  <pic:blipFill>
-                    <a:blip r:embed="rId53"/>
-                    <a:stretch>
-                      <a:fillRect/>
-                    </a:stretch>
-                  </pic:blipFill>
-                  <pic:spPr bwMode="auto">
-                    <a:xfrm>
-                      <a:off x="0" y="0"/>
-                      <a:ext cx="5334000" cy="6400800"/>
-                    </a:xfrm>
-                    <a:prstGeom prst="rect">
-                      <a:avLst/>
-                    </a:prstGeom>
-                    <a:noFill/>
-                    <a:ln w="9525">
-                      <a:noFill/>
-                      <a:headEnd/>
-                      <a:tailEnd/>
-                    </a:ln>
-                  </pic:spPr>
-                </pic:pic>
-              </a:graphicData>
-            </a:graphic>
-          </wp:inline>
-        </w:drawing>
-      </w:r>
-      <w:r>
-        <w:t xml:space="preserve"> </w:t>
-      </w:r>
-      <w:r>
-        <w:drawing>
-          <wp:inline>
-            <wp:extent cx="5334000" cy="6400800"/>
-            <wp:effectExtent b="0" l="0" r="0" t="0"/>
-            <wp:docPr descr="" title="" id="1" name="Picture"/>
-            <a:graphic>
-              <a:graphicData uri="http://schemas.openxmlformats.org/drawingml/2006/picture">
-                <pic:pic>
-                  <pic:nvPicPr>
-                    <pic:cNvPr descr="C:\Users\jepanzik\Box\R%20Projects\SEACAR_Trend_Analyses\WQ_Discrete\output\Chlorophyll_a_corrected_for_pheophytin\SEACAR_WC_Discrete_ChlaC_Lab_Bottom_files/figure-latex/BoxPlots_ManagedArea-6.png" id="0" name="Picture"/>
-                    <pic:cNvPicPr>
-                      <a:picLocks noChangeArrowheads="1" noChangeAspect="1"/>
-                    </pic:cNvPicPr>
-                  </pic:nvPicPr>
-                  <pic:blipFill>
-                    <a:blip r:embed="rId54"/>
-                    <a:stretch>
-                      <a:fillRect/>
-                    </a:stretch>
-                  </pic:blipFill>
-                  <pic:spPr bwMode="auto">
-                    <a:xfrm>
-                      <a:off x="0" y="0"/>
-                      <a:ext cx="5334000" cy="6400800"/>
-                    </a:xfrm>
-                    <a:prstGeom prst="rect">
-                      <a:avLst/>
-                    </a:prstGeom>
-                    <a:noFill/>
-                    <a:ln w="9525">
-                      <a:noFill/>
-                      <a:headEnd/>
-                      <a:tailEnd/>
-                    </a:ln>
-                  </pic:spPr>
-                </pic:pic>
-              </a:graphicData>
-            </a:graphic>
-          </wp:inline>
-        </w:drawing>
-      </w:r>
-      <w:r>
-        <w:t xml:space="preserve"> </w:t>
-      </w:r>
-      <w:r>
-        <w:drawing>
-          <wp:inline>
-            <wp:extent cx="5334000" cy="6400800"/>
-            <wp:effectExtent b="0" l="0" r="0" t="0"/>
-            <wp:docPr descr="" title="" id="1" name="Picture"/>
-            <a:graphic>
-              <a:graphicData uri="http://schemas.openxmlformats.org/drawingml/2006/picture">
-                <pic:pic>
-                  <pic:nvPicPr>
-                    <pic:cNvPr descr="C:\Users\jepanzik\Box\R%20Projects\SEACAR_Trend_Analyses\WQ_Discrete\output\Chlorophyll_a_corrected_for_pheophytin\SEACAR_WC_Discrete_ChlaC_Lab_Bottom_files/figure-latex/BoxPlots_ManagedArea-7.png" id="0" name="Picture"/>
-                    <pic:cNvPicPr>
-                      <a:picLocks noChangeArrowheads="1" noChangeAspect="1"/>
-                    </pic:cNvPicPr>
-                  </pic:nvPicPr>
-                  <pic:blipFill>
-                    <a:blip r:embed="rId55"/>
-                    <a:stretch>
-                      <a:fillRect/>
-                    </a:stretch>
-                  </pic:blipFill>
-                  <pic:spPr bwMode="auto">
-                    <a:xfrm>
-                      <a:off x="0" y="0"/>
-                      <a:ext cx="5334000" cy="6400800"/>
-                    </a:xfrm>
-                    <a:prstGeom prst="rect">
-                      <a:avLst/>
-                    </a:prstGeom>
-                    <a:noFill/>
-                    <a:ln w="9525">
-                      <a:noFill/>
-                      <a:headEnd/>
-                      <a:tailEnd/>
-                    </a:ln>
-                  </pic:spPr>
-                </pic:pic>
-              </a:graphicData>
-            </a:graphic>
-          </wp:inline>
-        </w:drawing>
-      </w:r>
-      <w:r>
-        <w:t xml:space="preserve"> </w:t>
-      </w:r>
-      <w:r>
-        <w:drawing>
-          <wp:inline>
-            <wp:extent cx="5334000" cy="6400800"/>
-            <wp:effectExtent b="0" l="0" r="0" t="0"/>
-            <wp:docPr descr="" title="" id="1" name="Picture"/>
-            <a:graphic>
-              <a:graphicData uri="http://schemas.openxmlformats.org/drawingml/2006/picture">
-                <pic:pic>
-                  <pic:nvPicPr>
-                    <pic:cNvPr descr="C:\Users\jepanzik\Box\R%20Projects\SEACAR_Trend_Analyses\WQ_Discrete\output\Chlorophyll_a_corrected_for_pheophytin\SEACAR_WC_Discrete_ChlaC_Lab_Bottom_files/figure-latex/BoxPlots_ManagedArea-8.png" id="0" name="Picture"/>
-                    <pic:cNvPicPr>
-                      <a:picLocks noChangeArrowheads="1" noChangeAspect="1"/>
-                    </pic:cNvPicPr>
-                  </pic:nvPicPr>
-                  <pic:blipFill>
-                    <a:blip r:embed="rId56"/>
-                    <a:stretch>
-                      <a:fillRect/>
-                    </a:stretch>
-                  </pic:blipFill>
-                  <pic:spPr bwMode="auto">
-                    <a:xfrm>
-                      <a:off x="0" y="0"/>
-                      <a:ext cx="5334000" cy="6400800"/>
-                    </a:xfrm>
-                    <a:prstGeom prst="rect">
-                      <a:avLst/>
-                    </a:prstGeom>
-                    <a:noFill/>
-                    <a:ln w="9525">
-                      <a:noFill/>
-                      <a:headEnd/>
-                      <a:tailEnd/>
-                    </a:ln>
-                  </pic:spPr>
-                </pic:pic>
-              </a:graphicData>
-            </a:graphic>
-          </wp:inline>
-        </w:drawing>
-      </w:r>
-      <w:r>
-        <w:t xml:space="preserve"> </w:t>
-      </w:r>
-      <w:r>
-        <w:drawing>
-          <wp:inline>
-            <wp:extent cx="5334000" cy="6400800"/>
-            <wp:effectExtent b="0" l="0" r="0" t="0"/>
-            <wp:docPr descr="" title="" id="1" name="Picture"/>
-            <a:graphic>
-              <a:graphicData uri="http://schemas.openxmlformats.org/drawingml/2006/picture">
-                <pic:pic>
-                  <pic:nvPicPr>
-                    <pic:cNvPr descr="C:\Users\jepanzik\Box\R%20Projects\SEACAR_Trend_Analyses\WQ_Discrete\output\Chlorophyll_a_corrected_for_pheophytin\SEACAR_WC_Discrete_ChlaC_Lab_Bottom_files/figure-latex/BoxPlots_ManagedArea-9.png" id="0" name="Picture"/>
-                    <pic:cNvPicPr>
-                      <a:picLocks noChangeArrowheads="1" noChangeAspect="1"/>
-                    </pic:cNvPicPr>
-                  </pic:nvPicPr>
-                  <pic:blipFill>
-                    <a:blip r:embed="rId57"/>
-                    <a:stretch>
-                      <a:fillRect/>
-                    </a:stretch>
-                  </pic:blipFill>
-                  <pic:spPr bwMode="auto">
-                    <a:xfrm>
-                      <a:off x="0" y="0"/>
-                      <a:ext cx="5334000" cy="6400800"/>
-                    </a:xfrm>
-                    <a:prstGeom prst="rect">
-                      <a:avLst/>
-                    </a:prstGeom>
-                    <a:noFill/>
-                    <a:ln w="9525">
-                      <a:noFill/>
-                      <a:headEnd/>
-                      <a:tailEnd/>
-                    </a:ln>
-                  </pic:spPr>
-                </pic:pic>
-              </a:graphicData>
-            </a:graphic>
-          </wp:inline>
-        </w:drawing>
-      </w:r>
-      <w:r>
-        <w:t xml:space="preserve"> </w:t>
-      </w:r>
-      <w:r>
-        <w:drawing>
-          <wp:inline>
-            <wp:extent cx="5334000" cy="6400800"/>
-            <wp:effectExtent b="0" l="0" r="0" t="0"/>
-            <wp:docPr descr="" title="" id="1" name="Picture"/>
-            <a:graphic>
-              <a:graphicData uri="http://schemas.openxmlformats.org/drawingml/2006/picture">
-                <pic:pic>
-                  <pic:nvPicPr>
-                    <pic:cNvPr descr="C:\Users\jepanzik\Box\R%20Projects\SEACAR_Trend_Analyses\WQ_Discrete\output\Chlorophyll_a_corrected_for_pheophytin\SEACAR_WC_Discrete_ChlaC_Lab_Bottom_files/figure-latex/BoxPlots_ManagedArea-10.png" id="0" name="Picture"/>
-                    <pic:cNvPicPr>
-                      <a:picLocks noChangeArrowheads="1" noChangeAspect="1"/>
-                    </pic:cNvPicPr>
-                  </pic:nvPicPr>
-                  <pic:blipFill>
-                    <a:blip r:embed="rId58"/>
-                    <a:stretch>
-                      <a:fillRect/>
-                    </a:stretch>
-                  </pic:blipFill>
-                  <pic:spPr bwMode="auto">
-                    <a:xfrm>
-                      <a:off x="0" y="0"/>
-                      <a:ext cx="5334000" cy="6400800"/>
-                    </a:xfrm>
-                    <a:prstGeom prst="rect">
-                      <a:avLst/>
-                    </a:prstGeom>
-                    <a:noFill/>
-                    <a:ln w="9525">
-                      <a:noFill/>
-                      <a:headEnd/>
-                      <a:tailEnd/>
-                    </a:ln>
-                  </pic:spPr>
-                </pic:pic>
-              </a:graphicData>
-            </a:graphic>
-          </wp:inline>
-        </w:drawing>
-      </w:r>
-      <w:r>
-        <w:t xml:space="preserve"> </w:t>
-      </w:r>
-      <w:r>
-        <w:drawing>
-          <wp:inline>
-            <wp:extent cx="5334000" cy="6400800"/>
-            <wp:effectExtent b="0" l="0" r="0" t="0"/>
-            <wp:docPr descr="" title="" id="1" name="Picture"/>
-            <a:graphic>
-              <a:graphicData uri="http://schemas.openxmlformats.org/drawingml/2006/picture">
-                <pic:pic>
-                  <pic:nvPicPr>
-                    <pic:cNvPr descr="C:\Users\jepanzik\Box\R%20Projects\SEACAR_Trend_Analyses\WQ_Discrete\output\Chlorophyll_a_corrected_for_pheophytin\SEACAR_WC_Discrete_ChlaC_Lab_Bottom_files/figure-latex/BoxPlots_ManagedArea-11.png" id="0" name="Picture"/>
-                    <pic:cNvPicPr>
-                      <a:picLocks noChangeArrowheads="1" noChangeAspect="1"/>
-                    </pic:cNvPicPr>
-                  </pic:nvPicPr>
-                  <pic:blipFill>
-                    <a:blip r:embed="rId59"/>
-                    <a:stretch>
-                      <a:fillRect/>
-                    </a:stretch>
-                  </pic:blipFill>
-                  <pic:spPr bwMode="auto">
-                    <a:xfrm>
-                      <a:off x="0" y="0"/>
-                      <a:ext cx="5334000" cy="6400800"/>
-                    </a:xfrm>
-                    <a:prstGeom prst="rect">
-                      <a:avLst/>
-                    </a:prstGeom>
-                    <a:noFill/>
-                    <a:ln w="9525">
-                      <a:noFill/>
-                      <a:headEnd/>
-                      <a:tailEnd/>
-                    </a:ln>
-                  </pic:spPr>
-                </pic:pic>
-              </a:graphicData>
-            </a:graphic>
-          </wp:inline>
-        </w:drawing>
-      </w:r>
-      <w:r>
-        <w:t xml:space="preserve"> </w:t>
-      </w:r>
-      <w:r>
-        <w:drawing>
-          <wp:inline>
-            <wp:extent cx="5334000" cy="6400800"/>
-            <wp:effectExtent b="0" l="0" r="0" t="0"/>
-            <wp:docPr descr="" title="" id="1" name="Picture"/>
-            <a:graphic>
-              <a:graphicData uri="http://schemas.openxmlformats.org/drawingml/2006/picture">
-                <pic:pic>
-                  <pic:nvPicPr>
-                    <pic:cNvPr descr="C:\Users\jepanzik\Box\R%20Projects\SEACAR_Trend_Analyses\WQ_Discrete\output\Chlorophyll_a_corrected_for_pheophytin\SEACAR_WC_Discrete_ChlaC_Lab_Bottom_files/figure-latex/BoxPlots_ManagedArea-12.png" id="0" name="Picture"/>
-                    <pic:cNvPicPr>
-                      <a:picLocks noChangeArrowheads="1" noChangeAspect="1"/>
-                    </pic:cNvPicPr>
-                  </pic:nvPicPr>
-                  <pic:blipFill>
-                    <a:blip r:embed="rId60"/>
-                    <a:stretch>
-                      <a:fillRect/>
-                    </a:stretch>
-                  </pic:blipFill>
-                  <pic:spPr bwMode="auto">
-                    <a:xfrm>
-                      <a:off x="0" y="0"/>
-                      <a:ext cx="5334000" cy="6400800"/>
-                    </a:xfrm>
-                    <a:prstGeom prst="rect">
-                      <a:avLst/>
-                    </a:prstGeom>
-                    <a:noFill/>
-                    <a:ln w="9525">
-                      <a:noFill/>
-                      <a:headEnd/>
-                      <a:tailEnd/>
-                    </a:ln>
-                  </pic:spPr>
-                </pic:pic>
-              </a:graphicData>
-            </a:graphic>
-          </wp:inline>
-        </w:drawing>
-      </w:r>
-      <w:r>
-        <w:t xml:space="preserve"> </w:t>
-      </w:r>
-      <w:r>
-        <w:drawing>
-          <wp:inline>
-            <wp:extent cx="5334000" cy="6400800"/>
-            <wp:effectExtent b="0" l="0" r="0" t="0"/>
-            <wp:docPr descr="" title="" id="1" name="Picture"/>
-            <a:graphic>
-              <a:graphicData uri="http://schemas.openxmlformats.org/drawingml/2006/picture">
-                <pic:pic>
-                  <pic:nvPicPr>
-                    <pic:cNvPr descr="C:\Users\jepanzik\Box\R%20Projects\SEACAR_Trend_Analyses\WQ_Discrete\output\Chlorophyll_a_corrected_for_pheophytin\SEACAR_WC_Discrete_ChlaC_Lab_Bottom_files/figure-latex/BoxPlots_ManagedArea-13.png" id="0" name="Picture"/>
-                    <pic:cNvPicPr>
-                      <a:picLocks noChangeArrowheads="1" noChangeAspect="1"/>
-                    </pic:cNvPicPr>
-                  </pic:nvPicPr>
-                  <pic:blipFill>
-                    <a:blip r:embed="rId61"/>
-                    <a:stretch>
-                      <a:fillRect/>
-                    </a:stretch>
-                  </pic:blipFill>
-                  <pic:spPr bwMode="auto">
-                    <a:xfrm>
-                      <a:off x="0" y="0"/>
-                      <a:ext cx="5334000" cy="6400800"/>
-                    </a:xfrm>
-                    <a:prstGeom prst="rect">
-                      <a:avLst/>
-                    </a:prstGeom>
-                    <a:noFill/>
-                    <a:ln w="9525">
-                      <a:noFill/>
-                      <a:headEnd/>
-                      <a:tailEnd/>
-                    </a:ln>
-                  </pic:spPr>
-                </pic:pic>
-              </a:graphicData>
-            </a:graphic>
-          </wp:inline>
-        </w:drawing>
-      </w:r>
-      <w:r>
-        <w:t xml:space="preserve"> </w:t>
-      </w:r>
-      <w:r>
-        <w:drawing>
-          <wp:inline>
-            <wp:extent cx="5334000" cy="6400800"/>
-            <wp:effectExtent b="0" l="0" r="0" t="0"/>
-            <wp:docPr descr="" title="" id="1" name="Picture"/>
-            <a:graphic>
-              <a:graphicData uri="http://schemas.openxmlformats.org/drawingml/2006/picture">
-                <pic:pic>
-                  <pic:nvPicPr>
-                    <pic:cNvPr descr="C:\Users\jepanzik\Box\R%20Projects\SEACAR_Trend_Analyses\WQ_Discrete\output\Chlorophyll_a_corrected_for_pheophytin\SEACAR_WC_Discrete_ChlaC_Lab_Bottom_files/figure-latex/BoxPlots_ManagedArea-14.png" id="0" name="Picture"/>
-                    <pic:cNvPicPr>
-                      <a:picLocks noChangeArrowheads="1" noChangeAspect="1"/>
-                    </pic:cNvPicPr>
-                  </pic:nvPicPr>
-                  <pic:blipFill>
-                    <a:blip r:embed="rId62"/>
-                    <a:stretch>
-                      <a:fillRect/>
-                    </a:stretch>
-                  </pic:blipFill>
-                  <pic:spPr bwMode="auto">
-                    <a:xfrm>
-                      <a:off x="0" y="0"/>
-                      <a:ext cx="5334000" cy="6400800"/>
-                    </a:xfrm>
-                    <a:prstGeom prst="rect">
-                      <a:avLst/>
-                    </a:prstGeom>
-                    <a:noFill/>
-                    <a:ln w="9525">
-                      <a:noFill/>
-                      <a:headEnd/>
-                      <a:tailEnd/>
-                    </a:ln>
-                  </pic:spPr>
-                </pic:pic>
-              </a:graphicData>
-            </a:graphic>
-          </wp:inline>
-        </w:drawing>
-      </w:r>
-      <w:r>
-        <w:t xml:space="preserve"> </w:t>
-      </w:r>
-      <w:r>
-        <w:drawing>
-          <wp:inline>
-            <wp:extent cx="5334000" cy="6400800"/>
-            <wp:effectExtent b="0" l="0" r="0" t="0"/>
-            <wp:docPr descr="" title="" id="1" name="Picture"/>
-            <a:graphic>
-              <a:graphicData uri="http://schemas.openxmlformats.org/drawingml/2006/picture">
-                <pic:pic>
-                  <pic:nvPicPr>
-                    <pic:cNvPr descr="C:\Users\jepanzik\Box\R%20Projects\SEACAR_Trend_Analyses\WQ_Discrete\output\Chlorophyll_a_corrected_for_pheophytin\SEACAR_WC_Discrete_ChlaC_Lab_Bottom_files/figure-latex/BoxPlots_ManagedArea-15.png" id="0" name="Picture"/>
-                    <pic:cNvPicPr>
-                      <a:picLocks noChangeArrowheads="1" noChangeAspect="1"/>
-                    </pic:cNvPicPr>
-                  </pic:nvPicPr>
-                  <pic:blipFill>
-                    <a:blip r:embed="rId63"/>
-                    <a:stretch>
-                      <a:fillRect/>
-                    </a:stretch>
-                  </pic:blipFill>
-                  <pic:spPr bwMode="auto">
-                    <a:xfrm>
-                      <a:off x="0" y="0"/>
-                      <a:ext cx="5334000" cy="6400800"/>
-                    </a:xfrm>
-                    <a:prstGeom prst="rect">
-                      <a:avLst/>
-                    </a:prstGeom>
-                    <a:noFill/>
-                    <a:ln w="9525">
-                      <a:noFill/>
-                      <a:headEnd/>
-                      <a:tailEnd/>
-                    </a:ln>
-                  </pic:spPr>
-                </pic:pic>
-              </a:graphicData>
-            </a:graphic>
-          </wp:inline>
-        </w:drawing>
-      </w:r>
-      <w:r>
-        <w:t xml:space="preserve"> </w:t>
-      </w:r>
-      <w:r>
-        <w:drawing>
-          <wp:inline>
-            <wp:extent cx="5334000" cy="6400800"/>
-            <wp:effectExtent b="0" l="0" r="0" t="0"/>
-            <wp:docPr descr="" title="" id="1" name="Picture"/>
-            <a:graphic>
-              <a:graphicData uri="http://schemas.openxmlformats.org/drawingml/2006/picture">
-                <pic:pic>
-                  <pic:nvPicPr>
-                    <pic:cNvPr descr="C:\Users\jepanzik\Box\R%20Projects\SEACAR_Trend_Analyses\WQ_Discrete\output\Chlorophyll_a_corrected_for_pheophytin\SEACAR_WC_Discrete_ChlaC_Lab_Bottom_files/figure-latex/BoxPlots_ManagedArea-16.png" id="0" name="Picture"/>
-                    <pic:cNvPicPr>
-                      <a:picLocks noChangeArrowheads="1" noChangeAspect="1"/>
-                    </pic:cNvPicPr>
-                  </pic:nvPicPr>
-                  <pic:blipFill>
-                    <a:blip r:embed="rId64"/>
-                    <a:stretch>
-                      <a:fillRect/>
-                    </a:stretch>
-                  </pic:blipFill>
-                  <pic:spPr bwMode="auto">
-                    <a:xfrm>
-                      <a:off x="0" y="0"/>
-                      <a:ext cx="5334000" cy="6400800"/>
-                    </a:xfrm>
-                    <a:prstGeom prst="rect">
-                      <a:avLst/>
-                    </a:prstGeom>
-                    <a:noFill/>
-                    <a:ln w="9525">
-                      <a:noFill/>
-                      <a:headEnd/>
-                      <a:tailEnd/>
-                    </a:ln>
-                  </pic:spPr>
-                </pic:pic>
-              </a:graphicData>
-            </a:graphic>
-          </wp:inline>
-        </w:drawing>
-      </w:r>
-      <w:r>
-        <w:t xml:space="preserve"> </w:t>
-      </w:r>
-      <w:r>
-        <w:drawing>
-          <wp:inline>
-            <wp:extent cx="5334000" cy="6400800"/>
-            <wp:effectExtent b="0" l="0" r="0" t="0"/>
-            <wp:docPr descr="" title="" id="1" name="Picture"/>
-            <a:graphic>
-              <a:graphicData uri="http://schemas.openxmlformats.org/drawingml/2006/picture">
-                <pic:pic>
-                  <pic:nvPicPr>
-                    <pic:cNvPr descr="C:\Users\jepanzik\Box\R%20Projects\SEACAR_Trend_Analyses\WQ_Discrete\output\Chlorophyll_a_corrected_for_pheophytin\SEACAR_WC_Discrete_ChlaC_Lab_Bottom_files/figure-latex/BoxPlots_ManagedArea-17.png" id="0" name="Picture"/>
+                    <pic:cNvPr descr="C:\Users\jepanzik\Box\R%20Projects\SEACAR_Trend_Analyses\WQ_Discrete\output\Chlorophyll_a_corrected_for_pheophytin\SEACAR_WC_Discrete_ChlaC_Lab_Bottom_files/figure-latex/BoxPlots_ManagedArea-1.png" id="67" name="Picture"/>
                     <pic:cNvPicPr>
                       <a:picLocks noChangeArrowheads="1" noChangeAspect="1"/>
                     </pic:cNvPicPr>
@@ -44953,102 +44192,12 @@
           <wp:inline>
             <wp:extent cx="5334000" cy="6400800"/>
             <wp:effectExtent b="0" l="0" r="0" t="0"/>
-            <wp:docPr descr="" title="" id="1" name="Picture"/>
+            <wp:docPr descr="" title="" id="69" name="Picture"/>
             <a:graphic>
               <a:graphicData uri="http://schemas.openxmlformats.org/drawingml/2006/picture">
                 <pic:pic>
                   <pic:nvPicPr>
-                    <pic:cNvPr descr="C:\Users\jepanzik\Box\R%20Projects\SEACAR_Trend_Analyses\WQ_Discrete\output\Chlorophyll_a_corrected_for_pheophytin\SEACAR_WC_Discrete_ChlaC_Lab_Bottom_files/figure-latex/BoxPlots_ManagedArea-18.png" id="0" name="Picture"/>
-                    <pic:cNvPicPr>
-                      <a:picLocks noChangeArrowheads="1" noChangeAspect="1"/>
-                    </pic:cNvPicPr>
-                  </pic:nvPicPr>
-                  <pic:blipFill>
-                    <a:blip r:embed="rId66"/>
-                    <a:stretch>
-                      <a:fillRect/>
-                    </a:stretch>
-                  </pic:blipFill>
-                  <pic:spPr bwMode="auto">
-                    <a:xfrm>
-                      <a:off x="0" y="0"/>
-                      <a:ext cx="5334000" cy="6400800"/>
-                    </a:xfrm>
-                    <a:prstGeom prst="rect">
-                      <a:avLst/>
-                    </a:prstGeom>
-                    <a:noFill/>
-                    <a:ln w="9525">
-                      <a:noFill/>
-                      <a:headEnd/>
-                      <a:tailEnd/>
-                    </a:ln>
-                  </pic:spPr>
-                </pic:pic>
-              </a:graphicData>
-            </a:graphic>
-          </wp:inline>
-        </w:drawing>
-      </w:r>
-      <w:r>
-        <w:t xml:space="preserve"> </w:t>
-      </w:r>
-      <w:r>
-        <w:drawing>
-          <wp:inline>
-            <wp:extent cx="5334000" cy="6400800"/>
-            <wp:effectExtent b="0" l="0" r="0" t="0"/>
-            <wp:docPr descr="" title="" id="1" name="Picture"/>
-            <a:graphic>
-              <a:graphicData uri="http://schemas.openxmlformats.org/drawingml/2006/picture">
-                <pic:pic>
-                  <pic:nvPicPr>
-                    <pic:cNvPr descr="C:\Users\jepanzik\Box\R%20Projects\SEACAR_Trend_Analyses\WQ_Discrete\output\Chlorophyll_a_corrected_for_pheophytin\SEACAR_WC_Discrete_ChlaC_Lab_Bottom_files/figure-latex/BoxPlots_ManagedArea-19.png" id="0" name="Picture"/>
-                    <pic:cNvPicPr>
-                      <a:picLocks noChangeArrowheads="1" noChangeAspect="1"/>
-                    </pic:cNvPicPr>
-                  </pic:nvPicPr>
-                  <pic:blipFill>
-                    <a:blip r:embed="rId67"/>
-                    <a:stretch>
-                      <a:fillRect/>
-                    </a:stretch>
-                  </pic:blipFill>
-                  <pic:spPr bwMode="auto">
-                    <a:xfrm>
-                      <a:off x="0" y="0"/>
-                      <a:ext cx="5334000" cy="6400800"/>
-                    </a:xfrm>
-                    <a:prstGeom prst="rect">
-                      <a:avLst/>
-                    </a:prstGeom>
-                    <a:noFill/>
-                    <a:ln w="9525">
-                      <a:noFill/>
-                      <a:headEnd/>
-                      <a:tailEnd/>
-                    </a:ln>
-                  </pic:spPr>
-                </pic:pic>
-              </a:graphicData>
-            </a:graphic>
-          </wp:inline>
-        </w:drawing>
-      </w:r>
-      <w:r>
-        <w:t xml:space="preserve"> </w:t>
-      </w:r>
-      <w:r>
-        <w:drawing>
-          <wp:inline>
-            <wp:extent cx="5334000" cy="6400800"/>
-            <wp:effectExtent b="0" l="0" r="0" t="0"/>
-            <wp:docPr descr="" title="" id="1" name="Picture"/>
-            <a:graphic>
-              <a:graphicData uri="http://schemas.openxmlformats.org/drawingml/2006/picture">
-                <pic:pic>
-                  <pic:nvPicPr>
-                    <pic:cNvPr descr="C:\Users\jepanzik\Box\R%20Projects\SEACAR_Trend_Analyses\WQ_Discrete\output\Chlorophyll_a_corrected_for_pheophytin\SEACAR_WC_Discrete_ChlaC_Lab_Bottom_files/figure-latex/BoxPlots_ManagedArea-20.png" id="0" name="Picture"/>
+                    <pic:cNvPr descr="C:\Users\jepanzik\Box\R%20Projects\SEACAR_Trend_Analyses\WQ_Discrete\output\Chlorophyll_a_corrected_for_pheophytin\SEACAR_WC_Discrete_ChlaC_Lab_Bottom_files/figure-latex/BoxPlots_ManagedArea-2.png" id="70" name="Picture"/>
                     <pic:cNvPicPr>
                       <a:picLocks noChangeArrowheads="1" noChangeAspect="1"/>
                     </pic:cNvPicPr>
@@ -45088,18 +44237,18 @@
           <wp:inline>
             <wp:extent cx="5334000" cy="6400800"/>
             <wp:effectExtent b="0" l="0" r="0" t="0"/>
-            <wp:docPr descr="" title="" id="1" name="Picture"/>
+            <wp:docPr descr="" title="" id="72" name="Picture"/>
             <a:graphic>
               <a:graphicData uri="http://schemas.openxmlformats.org/drawingml/2006/picture">
                 <pic:pic>
                   <pic:nvPicPr>
-                    <pic:cNvPr descr="C:\Users\jepanzik\Box\R%20Projects\SEACAR_Trend_Analyses\WQ_Discrete\output\Chlorophyll_a_corrected_for_pheophytin\SEACAR_WC_Discrete_ChlaC_Lab_Bottom_files/figure-latex/BoxPlots_ManagedArea-21.png" id="0" name="Picture"/>
+                    <pic:cNvPr descr="C:\Users\jepanzik\Box\R%20Projects\SEACAR_Trend_Analyses\WQ_Discrete\output\Chlorophyll_a_corrected_for_pheophytin\SEACAR_WC_Discrete_ChlaC_Lab_Bottom_files/figure-latex/BoxPlots_ManagedArea-3.png" id="73" name="Picture"/>
                     <pic:cNvPicPr>
                       <a:picLocks noChangeArrowheads="1" noChangeAspect="1"/>
                     </pic:cNvPicPr>
                   </pic:nvPicPr>
                   <pic:blipFill>
-                    <a:blip r:embed="rId69"/>
+                    <a:blip r:embed="rId71"/>
                     <a:stretch>
                       <a:fillRect/>
                     </a:stretch>
@@ -45125,9 +44274,549 @@
           </wp:inline>
         </w:drawing>
       </w:r>
+      <w:r>
+        <w:t xml:space="preserve"> </w:t>
+      </w:r>
+      <w:r>
+        <w:drawing>
+          <wp:inline>
+            <wp:extent cx="5334000" cy="6400800"/>
+            <wp:effectExtent b="0" l="0" r="0" t="0"/>
+            <wp:docPr descr="" title="" id="75" name="Picture"/>
+            <a:graphic>
+              <a:graphicData uri="http://schemas.openxmlformats.org/drawingml/2006/picture">
+                <pic:pic>
+                  <pic:nvPicPr>
+                    <pic:cNvPr descr="C:\Users\jepanzik\Box\R%20Projects\SEACAR_Trend_Analyses\WQ_Discrete\output\Chlorophyll_a_corrected_for_pheophytin\SEACAR_WC_Discrete_ChlaC_Lab_Bottom_files/figure-latex/BoxPlots_ManagedArea-4.png" id="76" name="Picture"/>
+                    <pic:cNvPicPr>
+                      <a:picLocks noChangeArrowheads="1" noChangeAspect="1"/>
+                    </pic:cNvPicPr>
+                  </pic:nvPicPr>
+                  <pic:blipFill>
+                    <a:blip r:embed="rId74"/>
+                    <a:stretch>
+                      <a:fillRect/>
+                    </a:stretch>
+                  </pic:blipFill>
+                  <pic:spPr bwMode="auto">
+                    <a:xfrm>
+                      <a:off x="0" y="0"/>
+                      <a:ext cx="5334000" cy="6400800"/>
+                    </a:xfrm>
+                    <a:prstGeom prst="rect">
+                      <a:avLst/>
+                    </a:prstGeom>
+                    <a:noFill/>
+                    <a:ln w="9525">
+                      <a:noFill/>
+                      <a:headEnd/>
+                      <a:tailEnd/>
+                    </a:ln>
+                  </pic:spPr>
+                </pic:pic>
+              </a:graphicData>
+            </a:graphic>
+          </wp:inline>
+        </w:drawing>
+      </w:r>
+      <w:r>
+        <w:t xml:space="preserve"> </w:t>
+      </w:r>
+      <w:r>
+        <w:drawing>
+          <wp:inline>
+            <wp:extent cx="5334000" cy="6400800"/>
+            <wp:effectExtent b="0" l="0" r="0" t="0"/>
+            <wp:docPr descr="" title="" id="78" name="Picture"/>
+            <a:graphic>
+              <a:graphicData uri="http://schemas.openxmlformats.org/drawingml/2006/picture">
+                <pic:pic>
+                  <pic:nvPicPr>
+                    <pic:cNvPr descr="C:\Users\jepanzik\Box\R%20Projects\SEACAR_Trend_Analyses\WQ_Discrete\output\Chlorophyll_a_corrected_for_pheophytin\SEACAR_WC_Discrete_ChlaC_Lab_Bottom_files/figure-latex/BoxPlots_ManagedArea-5.png" id="79" name="Picture"/>
+                    <pic:cNvPicPr>
+                      <a:picLocks noChangeArrowheads="1" noChangeAspect="1"/>
+                    </pic:cNvPicPr>
+                  </pic:nvPicPr>
+                  <pic:blipFill>
+                    <a:blip r:embed="rId77"/>
+                    <a:stretch>
+                      <a:fillRect/>
+                    </a:stretch>
+                  </pic:blipFill>
+                  <pic:spPr bwMode="auto">
+                    <a:xfrm>
+                      <a:off x="0" y="0"/>
+                      <a:ext cx="5334000" cy="6400800"/>
+                    </a:xfrm>
+                    <a:prstGeom prst="rect">
+                      <a:avLst/>
+                    </a:prstGeom>
+                    <a:noFill/>
+                    <a:ln w="9525">
+                      <a:noFill/>
+                      <a:headEnd/>
+                      <a:tailEnd/>
+                    </a:ln>
+                  </pic:spPr>
+                </pic:pic>
+              </a:graphicData>
+            </a:graphic>
+          </wp:inline>
+        </w:drawing>
+      </w:r>
+      <w:r>
+        <w:t xml:space="preserve"> </w:t>
+      </w:r>
+      <w:r>
+        <w:drawing>
+          <wp:inline>
+            <wp:extent cx="5334000" cy="6400800"/>
+            <wp:effectExtent b="0" l="0" r="0" t="0"/>
+            <wp:docPr descr="" title="" id="81" name="Picture"/>
+            <a:graphic>
+              <a:graphicData uri="http://schemas.openxmlformats.org/drawingml/2006/picture">
+                <pic:pic>
+                  <pic:nvPicPr>
+                    <pic:cNvPr descr="C:\Users\jepanzik\Box\R%20Projects\SEACAR_Trend_Analyses\WQ_Discrete\output\Chlorophyll_a_corrected_for_pheophytin\SEACAR_WC_Discrete_ChlaC_Lab_Bottom_files/figure-latex/BoxPlots_ManagedArea-6.png" id="82" name="Picture"/>
+                    <pic:cNvPicPr>
+                      <a:picLocks noChangeArrowheads="1" noChangeAspect="1"/>
+                    </pic:cNvPicPr>
+                  </pic:nvPicPr>
+                  <pic:blipFill>
+                    <a:blip r:embed="rId80"/>
+                    <a:stretch>
+                      <a:fillRect/>
+                    </a:stretch>
+                  </pic:blipFill>
+                  <pic:spPr bwMode="auto">
+                    <a:xfrm>
+                      <a:off x="0" y="0"/>
+                      <a:ext cx="5334000" cy="6400800"/>
+                    </a:xfrm>
+                    <a:prstGeom prst="rect">
+                      <a:avLst/>
+                    </a:prstGeom>
+                    <a:noFill/>
+                    <a:ln w="9525">
+                      <a:noFill/>
+                      <a:headEnd/>
+                      <a:tailEnd/>
+                    </a:ln>
+                  </pic:spPr>
+                </pic:pic>
+              </a:graphicData>
+            </a:graphic>
+          </wp:inline>
+        </w:drawing>
+      </w:r>
+      <w:r>
+        <w:t xml:space="preserve"> </w:t>
+      </w:r>
+      <w:r>
+        <w:drawing>
+          <wp:inline>
+            <wp:extent cx="5334000" cy="6400800"/>
+            <wp:effectExtent b="0" l="0" r="0" t="0"/>
+            <wp:docPr descr="" title="" id="84" name="Picture"/>
+            <a:graphic>
+              <a:graphicData uri="http://schemas.openxmlformats.org/drawingml/2006/picture">
+                <pic:pic>
+                  <pic:nvPicPr>
+                    <pic:cNvPr descr="C:\Users\jepanzik\Box\R%20Projects\SEACAR_Trend_Analyses\WQ_Discrete\output\Chlorophyll_a_corrected_for_pheophytin\SEACAR_WC_Discrete_ChlaC_Lab_Bottom_files/figure-latex/BoxPlots_ManagedArea-7.png" id="85" name="Picture"/>
+                    <pic:cNvPicPr>
+                      <a:picLocks noChangeArrowheads="1" noChangeAspect="1"/>
+                    </pic:cNvPicPr>
+                  </pic:nvPicPr>
+                  <pic:blipFill>
+                    <a:blip r:embed="rId83"/>
+                    <a:stretch>
+                      <a:fillRect/>
+                    </a:stretch>
+                  </pic:blipFill>
+                  <pic:spPr bwMode="auto">
+                    <a:xfrm>
+                      <a:off x="0" y="0"/>
+                      <a:ext cx="5334000" cy="6400800"/>
+                    </a:xfrm>
+                    <a:prstGeom prst="rect">
+                      <a:avLst/>
+                    </a:prstGeom>
+                    <a:noFill/>
+                    <a:ln w="9525">
+                      <a:noFill/>
+                      <a:headEnd/>
+                      <a:tailEnd/>
+                    </a:ln>
+                  </pic:spPr>
+                </pic:pic>
+              </a:graphicData>
+            </a:graphic>
+          </wp:inline>
+        </w:drawing>
+      </w:r>
+      <w:r>
+        <w:t xml:space="preserve"> </w:t>
+      </w:r>
+      <w:r>
+        <w:drawing>
+          <wp:inline>
+            <wp:extent cx="5334000" cy="6400800"/>
+            <wp:effectExtent b="0" l="0" r="0" t="0"/>
+            <wp:docPr descr="" title="" id="87" name="Picture"/>
+            <a:graphic>
+              <a:graphicData uri="http://schemas.openxmlformats.org/drawingml/2006/picture">
+                <pic:pic>
+                  <pic:nvPicPr>
+                    <pic:cNvPr descr="C:\Users\jepanzik\Box\R%20Projects\SEACAR_Trend_Analyses\WQ_Discrete\output\Chlorophyll_a_corrected_for_pheophytin\SEACAR_WC_Discrete_ChlaC_Lab_Bottom_files/figure-latex/BoxPlots_ManagedArea-8.png" id="88" name="Picture"/>
+                    <pic:cNvPicPr>
+                      <a:picLocks noChangeArrowheads="1" noChangeAspect="1"/>
+                    </pic:cNvPicPr>
+                  </pic:nvPicPr>
+                  <pic:blipFill>
+                    <a:blip r:embed="rId86"/>
+                    <a:stretch>
+                      <a:fillRect/>
+                    </a:stretch>
+                  </pic:blipFill>
+                  <pic:spPr bwMode="auto">
+                    <a:xfrm>
+                      <a:off x="0" y="0"/>
+                      <a:ext cx="5334000" cy="6400800"/>
+                    </a:xfrm>
+                    <a:prstGeom prst="rect">
+                      <a:avLst/>
+                    </a:prstGeom>
+                    <a:noFill/>
+                    <a:ln w="9525">
+                      <a:noFill/>
+                      <a:headEnd/>
+                      <a:tailEnd/>
+                    </a:ln>
+                  </pic:spPr>
+                </pic:pic>
+              </a:graphicData>
+            </a:graphic>
+          </wp:inline>
+        </w:drawing>
+      </w:r>
+      <w:r>
+        <w:t xml:space="preserve"> </w:t>
+      </w:r>
+      <w:r>
+        <w:drawing>
+          <wp:inline>
+            <wp:extent cx="5334000" cy="6400800"/>
+            <wp:effectExtent b="0" l="0" r="0" t="0"/>
+            <wp:docPr descr="" title="" id="90" name="Picture"/>
+            <a:graphic>
+              <a:graphicData uri="http://schemas.openxmlformats.org/drawingml/2006/picture">
+                <pic:pic>
+                  <pic:nvPicPr>
+                    <pic:cNvPr descr="C:\Users\jepanzik\Box\R%20Projects\SEACAR_Trend_Analyses\WQ_Discrete\output\Chlorophyll_a_corrected_for_pheophytin\SEACAR_WC_Discrete_ChlaC_Lab_Bottom_files/figure-latex/BoxPlots_ManagedArea-9.png" id="91" name="Picture"/>
+                    <pic:cNvPicPr>
+                      <a:picLocks noChangeArrowheads="1" noChangeAspect="1"/>
+                    </pic:cNvPicPr>
+                  </pic:nvPicPr>
+                  <pic:blipFill>
+                    <a:blip r:embed="rId89"/>
+                    <a:stretch>
+                      <a:fillRect/>
+                    </a:stretch>
+                  </pic:blipFill>
+                  <pic:spPr bwMode="auto">
+                    <a:xfrm>
+                      <a:off x="0" y="0"/>
+                      <a:ext cx="5334000" cy="6400800"/>
+                    </a:xfrm>
+                    <a:prstGeom prst="rect">
+                      <a:avLst/>
+                    </a:prstGeom>
+                    <a:noFill/>
+                    <a:ln w="9525">
+                      <a:noFill/>
+                      <a:headEnd/>
+                      <a:tailEnd/>
+                    </a:ln>
+                  </pic:spPr>
+                </pic:pic>
+              </a:graphicData>
+            </a:graphic>
+          </wp:inline>
+        </w:drawing>
+      </w:r>
+      <w:r>
+        <w:t xml:space="preserve"> </w:t>
+      </w:r>
+      <w:r>
+        <w:drawing>
+          <wp:inline>
+            <wp:extent cx="5334000" cy="6400800"/>
+            <wp:effectExtent b="0" l="0" r="0" t="0"/>
+            <wp:docPr descr="" title="" id="93" name="Picture"/>
+            <a:graphic>
+              <a:graphicData uri="http://schemas.openxmlformats.org/drawingml/2006/picture">
+                <pic:pic>
+                  <pic:nvPicPr>
+                    <pic:cNvPr descr="C:\Users\jepanzik\Box\R%20Projects\SEACAR_Trend_Analyses\WQ_Discrete\output\Chlorophyll_a_corrected_for_pheophytin\SEACAR_WC_Discrete_ChlaC_Lab_Bottom_files/figure-latex/BoxPlots_ManagedArea-10.png" id="94" name="Picture"/>
+                    <pic:cNvPicPr>
+                      <a:picLocks noChangeArrowheads="1" noChangeAspect="1"/>
+                    </pic:cNvPicPr>
+                  </pic:nvPicPr>
+                  <pic:blipFill>
+                    <a:blip r:embed="rId92"/>
+                    <a:stretch>
+                      <a:fillRect/>
+                    </a:stretch>
+                  </pic:blipFill>
+                  <pic:spPr bwMode="auto">
+                    <a:xfrm>
+                      <a:off x="0" y="0"/>
+                      <a:ext cx="5334000" cy="6400800"/>
+                    </a:xfrm>
+                    <a:prstGeom prst="rect">
+                      <a:avLst/>
+                    </a:prstGeom>
+                    <a:noFill/>
+                    <a:ln w="9525">
+                      <a:noFill/>
+                      <a:headEnd/>
+                      <a:tailEnd/>
+                    </a:ln>
+                  </pic:spPr>
+                </pic:pic>
+              </a:graphicData>
+            </a:graphic>
+          </wp:inline>
+        </w:drawing>
+      </w:r>
+      <w:r>
+        <w:t xml:space="preserve"> </w:t>
+      </w:r>
+      <w:r>
+        <w:drawing>
+          <wp:inline>
+            <wp:extent cx="5334000" cy="6400800"/>
+            <wp:effectExtent b="0" l="0" r="0" t="0"/>
+            <wp:docPr descr="" title="" id="96" name="Picture"/>
+            <a:graphic>
+              <a:graphicData uri="http://schemas.openxmlformats.org/drawingml/2006/picture">
+                <pic:pic>
+                  <pic:nvPicPr>
+                    <pic:cNvPr descr="C:\Users\jepanzik\Box\R%20Projects\SEACAR_Trend_Analyses\WQ_Discrete\output\Chlorophyll_a_corrected_for_pheophytin\SEACAR_WC_Discrete_ChlaC_Lab_Bottom_files/figure-latex/BoxPlots_ManagedArea-11.png" id="97" name="Picture"/>
+                    <pic:cNvPicPr>
+                      <a:picLocks noChangeArrowheads="1" noChangeAspect="1"/>
+                    </pic:cNvPicPr>
+                  </pic:nvPicPr>
+                  <pic:blipFill>
+                    <a:blip r:embed="rId95"/>
+                    <a:stretch>
+                      <a:fillRect/>
+                    </a:stretch>
+                  </pic:blipFill>
+                  <pic:spPr bwMode="auto">
+                    <a:xfrm>
+                      <a:off x="0" y="0"/>
+                      <a:ext cx="5334000" cy="6400800"/>
+                    </a:xfrm>
+                    <a:prstGeom prst="rect">
+                      <a:avLst/>
+                    </a:prstGeom>
+                    <a:noFill/>
+                    <a:ln w="9525">
+                      <a:noFill/>
+                      <a:headEnd/>
+                      <a:tailEnd/>
+                    </a:ln>
+                  </pic:spPr>
+                </pic:pic>
+              </a:graphicData>
+            </a:graphic>
+          </wp:inline>
+        </w:drawing>
+      </w:r>
+      <w:r>
+        <w:t xml:space="preserve"> </w:t>
+      </w:r>
+      <w:r>
+        <w:drawing>
+          <wp:inline>
+            <wp:extent cx="5334000" cy="6400800"/>
+            <wp:effectExtent b="0" l="0" r="0" t="0"/>
+            <wp:docPr descr="" title="" id="99" name="Picture"/>
+            <a:graphic>
+              <a:graphicData uri="http://schemas.openxmlformats.org/drawingml/2006/picture">
+                <pic:pic>
+                  <pic:nvPicPr>
+                    <pic:cNvPr descr="C:\Users\jepanzik\Box\R%20Projects\SEACAR_Trend_Analyses\WQ_Discrete\output\Chlorophyll_a_corrected_for_pheophytin\SEACAR_WC_Discrete_ChlaC_Lab_Bottom_files/figure-latex/BoxPlots_ManagedArea-12.png" id="100" name="Picture"/>
+                    <pic:cNvPicPr>
+                      <a:picLocks noChangeArrowheads="1" noChangeAspect="1"/>
+                    </pic:cNvPicPr>
+                  </pic:nvPicPr>
+                  <pic:blipFill>
+                    <a:blip r:embed="rId98"/>
+                    <a:stretch>
+                      <a:fillRect/>
+                    </a:stretch>
+                  </pic:blipFill>
+                  <pic:spPr bwMode="auto">
+                    <a:xfrm>
+                      <a:off x="0" y="0"/>
+                      <a:ext cx="5334000" cy="6400800"/>
+                    </a:xfrm>
+                    <a:prstGeom prst="rect">
+                      <a:avLst/>
+                    </a:prstGeom>
+                    <a:noFill/>
+                    <a:ln w="9525">
+                      <a:noFill/>
+                      <a:headEnd/>
+                      <a:tailEnd/>
+                    </a:ln>
+                  </pic:spPr>
+                </pic:pic>
+              </a:graphicData>
+            </a:graphic>
+          </wp:inline>
+        </w:drawing>
+      </w:r>
+      <w:r>
+        <w:t xml:space="preserve"> </w:t>
+      </w:r>
+      <w:r>
+        <w:drawing>
+          <wp:inline>
+            <wp:extent cx="5334000" cy="6400800"/>
+            <wp:effectExtent b="0" l="0" r="0" t="0"/>
+            <wp:docPr descr="" title="" id="102" name="Picture"/>
+            <a:graphic>
+              <a:graphicData uri="http://schemas.openxmlformats.org/drawingml/2006/picture">
+                <pic:pic>
+                  <pic:nvPicPr>
+                    <pic:cNvPr descr="C:\Users\jepanzik\Box\R%20Projects\SEACAR_Trend_Analyses\WQ_Discrete\output\Chlorophyll_a_corrected_for_pheophytin\SEACAR_WC_Discrete_ChlaC_Lab_Bottom_files/figure-latex/BoxPlots_ManagedArea-13.png" id="103" name="Picture"/>
+                    <pic:cNvPicPr>
+                      <a:picLocks noChangeArrowheads="1" noChangeAspect="1"/>
+                    </pic:cNvPicPr>
+                  </pic:nvPicPr>
+                  <pic:blipFill>
+                    <a:blip r:embed="rId101"/>
+                    <a:stretch>
+                      <a:fillRect/>
+                    </a:stretch>
+                  </pic:blipFill>
+                  <pic:spPr bwMode="auto">
+                    <a:xfrm>
+                      <a:off x="0" y="0"/>
+                      <a:ext cx="5334000" cy="6400800"/>
+                    </a:xfrm>
+                    <a:prstGeom prst="rect">
+                      <a:avLst/>
+                    </a:prstGeom>
+                    <a:noFill/>
+                    <a:ln w="9525">
+                      <a:noFill/>
+                      <a:headEnd/>
+                      <a:tailEnd/>
+                    </a:ln>
+                  </pic:spPr>
+                </pic:pic>
+              </a:graphicData>
+            </a:graphic>
+          </wp:inline>
+        </w:drawing>
+      </w:r>
+      <w:r>
+        <w:t xml:space="preserve"> </w:t>
+      </w:r>
+      <w:r>
+        <w:drawing>
+          <wp:inline>
+            <wp:extent cx="5334000" cy="6400800"/>
+            <wp:effectExtent b="0" l="0" r="0" t="0"/>
+            <wp:docPr descr="" title="" id="105" name="Picture"/>
+            <a:graphic>
+              <a:graphicData uri="http://schemas.openxmlformats.org/drawingml/2006/picture">
+                <pic:pic>
+                  <pic:nvPicPr>
+                    <pic:cNvPr descr="C:\Users\jepanzik\Box\R%20Projects\SEACAR_Trend_Analyses\WQ_Discrete\output\Chlorophyll_a_corrected_for_pheophytin\SEACAR_WC_Discrete_ChlaC_Lab_Bottom_files/figure-latex/BoxPlots_ManagedArea-14.png" id="106" name="Picture"/>
+                    <pic:cNvPicPr>
+                      <a:picLocks noChangeArrowheads="1" noChangeAspect="1"/>
+                    </pic:cNvPicPr>
+                  </pic:nvPicPr>
+                  <pic:blipFill>
+                    <a:blip r:embed="rId104"/>
+                    <a:stretch>
+                      <a:fillRect/>
+                    </a:stretch>
+                  </pic:blipFill>
+                  <pic:spPr bwMode="auto">
+                    <a:xfrm>
+                      <a:off x="0" y="0"/>
+                      <a:ext cx="5334000" cy="6400800"/>
+                    </a:xfrm>
+                    <a:prstGeom prst="rect">
+                      <a:avLst/>
+                    </a:prstGeom>
+                    <a:noFill/>
+                    <a:ln w="9525">
+                      <a:noFill/>
+                      <a:headEnd/>
+                      <a:tailEnd/>
+                    </a:ln>
+                  </pic:spPr>
+                </pic:pic>
+              </a:graphicData>
+            </a:graphic>
+          </wp:inline>
+        </w:drawing>
+      </w:r>
+      <w:r>
+        <w:t xml:space="preserve"> </w:t>
+      </w:r>
+      <w:r>
+        <w:drawing>
+          <wp:inline>
+            <wp:extent cx="5334000" cy="6400800"/>
+            <wp:effectExtent b="0" l="0" r="0" t="0"/>
+            <wp:docPr descr="" title="" id="108" name="Picture"/>
+            <a:graphic>
+              <a:graphicData uri="http://schemas.openxmlformats.org/drawingml/2006/picture">
+                <pic:pic>
+                  <pic:nvPicPr>
+                    <pic:cNvPr descr="C:\Users\jepanzik\Box\R%20Projects\SEACAR_Trend_Analyses\WQ_Discrete\output\Chlorophyll_a_corrected_for_pheophytin\SEACAR_WC_Discrete_ChlaC_Lab_Bottom_files/figure-latex/BoxPlots_ManagedArea-15.png" id="109" name="Picture"/>
+                    <pic:cNvPicPr>
+                      <a:picLocks noChangeArrowheads="1" noChangeAspect="1"/>
+                    </pic:cNvPicPr>
+                  </pic:nvPicPr>
+                  <pic:blipFill>
+                    <a:blip r:embed="rId107"/>
+                    <a:stretch>
+                      <a:fillRect/>
+                    </a:stretch>
+                  </pic:blipFill>
+                  <pic:spPr bwMode="auto">
+                    <a:xfrm>
+                      <a:off x="0" y="0"/>
+                      <a:ext cx="5334000" cy="6400800"/>
+                    </a:xfrm>
+                    <a:prstGeom prst="rect">
+                      <a:avLst/>
+                    </a:prstGeom>
+                    <a:noFill/>
+                    <a:ln w="9525">
+                      <a:noFill/>
+                      <a:headEnd/>
+                      <a:tailEnd/>
+                    </a:ln>
+                  </pic:spPr>
+                </pic:pic>
+              </a:graphicData>
+            </a:graphic>
+          </wp:inline>
+        </w:drawing>
+      </w:r>
     </w:p>
-    <w:bookmarkEnd w:id="70"/>
-    <w:bookmarkStart w:id="104" w:name="appendix-v-excluded-managed-areas"/>
+    <w:bookmarkEnd w:id="110"/>
+    <w:bookmarkStart w:id="213" w:name="appendix-v-excluded-managed-areas"/>
     <w:p>
       <w:pPr>
         <w:pStyle w:val="Heading1"/>
@@ -46532,18 +46221,18 @@
           <wp:inline>
             <wp:extent cx="5334000" cy="2667000"/>
             <wp:effectExtent b="0" l="0" r="0" t="0"/>
-            <wp:docPr descr="" title="" id="1" name="Picture"/>
+            <wp:docPr descr="" title="" id="112" name="Picture"/>
             <a:graphic>
               <a:graphicData uri="http://schemas.openxmlformats.org/drawingml/2006/picture">
                 <pic:pic>
                   <pic:nvPicPr>
-                    <pic:cNvPr descr="C:\Users\jepanzik\Box\R%20Projects\SEACAR_Trend_Analyses\WQ_Discrete\output\Chlorophyll_a_corrected_for_pheophytin\SEACAR_WC_Discrete_ChlaC_Lab_Bottom_files/figure-latex/Scatter_Excluded-1.png" id="0" name="Picture"/>
+                    <pic:cNvPr descr="C:\Users\jepanzik\Box\R%20Projects\SEACAR_Trend_Analyses\WQ_Discrete\output\Chlorophyll_a_corrected_for_pheophytin\SEACAR_WC_Discrete_ChlaC_Lab_Bottom_files/figure-latex/Scatter_Excluded-1.png" id="113" name="Picture"/>
                     <pic:cNvPicPr>
                       <a:picLocks noChangeArrowheads="1" noChangeAspect="1"/>
                     </pic:cNvPicPr>
                   </pic:nvPicPr>
                   <pic:blipFill>
-                    <a:blip r:embed="rId71"/>
+                    <a:blip r:embed="rId111"/>
                     <a:stretch>
                       <a:fillRect/>
                     </a:stretch>
@@ -46577,18 +46266,18 @@
           <wp:inline>
             <wp:extent cx="5334000" cy="2667000"/>
             <wp:effectExtent b="0" l="0" r="0" t="0"/>
-            <wp:docPr descr="" title="" id="1" name="Picture"/>
+            <wp:docPr descr="" title="" id="115" name="Picture"/>
             <a:graphic>
               <a:graphicData uri="http://schemas.openxmlformats.org/drawingml/2006/picture">
                 <pic:pic>
                   <pic:nvPicPr>
-                    <pic:cNvPr descr="C:\Users\jepanzik\Box\R%20Projects\SEACAR_Trend_Analyses\WQ_Discrete\output\Chlorophyll_a_corrected_for_pheophytin\SEACAR_WC_Discrete_ChlaC_Lab_Bottom_files/figure-latex/Scatter_Excluded-2.png" id="0" name="Picture"/>
+                    <pic:cNvPr descr="C:\Users\jepanzik\Box\R%20Projects\SEACAR_Trend_Analyses\WQ_Discrete\output\Chlorophyll_a_corrected_for_pheophytin\SEACAR_WC_Discrete_ChlaC_Lab_Bottom_files/figure-latex/Scatter_Excluded-2.png" id="116" name="Picture"/>
                     <pic:cNvPicPr>
                       <a:picLocks noChangeArrowheads="1" noChangeAspect="1"/>
                     </pic:cNvPicPr>
                   </pic:nvPicPr>
                   <pic:blipFill>
-                    <a:blip r:embed="rId72"/>
+                    <a:blip r:embed="rId114"/>
                     <a:stretch>
                       <a:fillRect/>
                     </a:stretch>
@@ -46622,18 +46311,18 @@
           <wp:inline>
             <wp:extent cx="5334000" cy="2667000"/>
             <wp:effectExtent b="0" l="0" r="0" t="0"/>
-            <wp:docPr descr="" title="" id="1" name="Picture"/>
+            <wp:docPr descr="" title="" id="118" name="Picture"/>
             <a:graphic>
               <a:graphicData uri="http://schemas.openxmlformats.org/drawingml/2006/picture">
                 <pic:pic>
                   <pic:nvPicPr>
-                    <pic:cNvPr descr="C:\Users\jepanzik\Box\R%20Projects\SEACAR_Trend_Analyses\WQ_Discrete\output\Chlorophyll_a_corrected_for_pheophytin\SEACAR_WC_Discrete_ChlaC_Lab_Bottom_files/figure-latex/Scatter_Excluded-3.png" id="0" name="Picture"/>
+                    <pic:cNvPr descr="C:\Users\jepanzik\Box\R%20Projects\SEACAR_Trend_Analyses\WQ_Discrete\output\Chlorophyll_a_corrected_for_pheophytin\SEACAR_WC_Discrete_ChlaC_Lab_Bottom_files/figure-latex/Scatter_Excluded-3.png" id="119" name="Picture"/>
                     <pic:cNvPicPr>
                       <a:picLocks noChangeArrowheads="1" noChangeAspect="1"/>
                     </pic:cNvPicPr>
                   </pic:nvPicPr>
                   <pic:blipFill>
-                    <a:blip r:embed="rId73"/>
+                    <a:blip r:embed="rId117"/>
                     <a:stretch>
                       <a:fillRect/>
                     </a:stretch>
@@ -46667,18 +46356,18 @@
           <wp:inline>
             <wp:extent cx="5334000" cy="2667000"/>
             <wp:effectExtent b="0" l="0" r="0" t="0"/>
-            <wp:docPr descr="" title="" id="1" name="Picture"/>
+            <wp:docPr descr="" title="" id="121" name="Picture"/>
             <a:graphic>
               <a:graphicData uri="http://schemas.openxmlformats.org/drawingml/2006/picture">
                 <pic:pic>
                   <pic:nvPicPr>
-                    <pic:cNvPr descr="C:\Users\jepanzik\Box\R%20Projects\SEACAR_Trend_Analyses\WQ_Discrete\output\Chlorophyll_a_corrected_for_pheophytin\SEACAR_WC_Discrete_ChlaC_Lab_Bottom_files/figure-latex/Scatter_Excluded-4.png" id="0" name="Picture"/>
+                    <pic:cNvPr descr="C:\Users\jepanzik\Box\R%20Projects\SEACAR_Trend_Analyses\WQ_Discrete\output\Chlorophyll_a_corrected_for_pheophytin\SEACAR_WC_Discrete_ChlaC_Lab_Bottom_files/figure-latex/Scatter_Excluded-4.png" id="122" name="Picture"/>
                     <pic:cNvPicPr>
                       <a:picLocks noChangeArrowheads="1" noChangeAspect="1"/>
                     </pic:cNvPicPr>
                   </pic:nvPicPr>
                   <pic:blipFill>
-                    <a:blip r:embed="rId74"/>
+                    <a:blip r:embed="rId120"/>
                     <a:stretch>
                       <a:fillRect/>
                     </a:stretch>
@@ -46712,18 +46401,18 @@
           <wp:inline>
             <wp:extent cx="5334000" cy="2667000"/>
             <wp:effectExtent b="0" l="0" r="0" t="0"/>
-            <wp:docPr descr="" title="" id="1" name="Picture"/>
+            <wp:docPr descr="" title="" id="124" name="Picture"/>
             <a:graphic>
               <a:graphicData uri="http://schemas.openxmlformats.org/drawingml/2006/picture">
                 <pic:pic>
                   <pic:nvPicPr>
-                    <pic:cNvPr descr="C:\Users\jepanzik\Box\R%20Projects\SEACAR_Trend_Analyses\WQ_Discrete\output\Chlorophyll_a_corrected_for_pheophytin\SEACAR_WC_Discrete_ChlaC_Lab_Bottom_files/figure-latex/Scatter_Excluded-5.png" id="0" name="Picture"/>
+                    <pic:cNvPr descr="C:\Users\jepanzik\Box\R%20Projects\SEACAR_Trend_Analyses\WQ_Discrete\output\Chlorophyll_a_corrected_for_pheophytin\SEACAR_WC_Discrete_ChlaC_Lab_Bottom_files/figure-latex/Scatter_Excluded-5.png" id="125" name="Picture"/>
                     <pic:cNvPicPr>
                       <a:picLocks noChangeArrowheads="1" noChangeAspect="1"/>
                     </pic:cNvPicPr>
                   </pic:nvPicPr>
                   <pic:blipFill>
-                    <a:blip r:embed="rId75"/>
+                    <a:blip r:embed="rId123"/>
                     <a:stretch>
                       <a:fillRect/>
                     </a:stretch>
@@ -46757,18 +46446,18 @@
           <wp:inline>
             <wp:extent cx="5334000" cy="2667000"/>
             <wp:effectExtent b="0" l="0" r="0" t="0"/>
-            <wp:docPr descr="" title="" id="1" name="Picture"/>
+            <wp:docPr descr="" title="" id="127" name="Picture"/>
             <a:graphic>
               <a:graphicData uri="http://schemas.openxmlformats.org/drawingml/2006/picture">
                 <pic:pic>
                   <pic:nvPicPr>
-                    <pic:cNvPr descr="C:\Users\jepanzik\Box\R%20Projects\SEACAR_Trend_Analyses\WQ_Discrete\output\Chlorophyll_a_corrected_for_pheophytin\SEACAR_WC_Discrete_ChlaC_Lab_Bottom_files/figure-latex/Scatter_Excluded-6.png" id="0" name="Picture"/>
+                    <pic:cNvPr descr="C:\Users\jepanzik\Box\R%20Projects\SEACAR_Trend_Analyses\WQ_Discrete\output\Chlorophyll_a_corrected_for_pheophytin\SEACAR_WC_Discrete_ChlaC_Lab_Bottom_files/figure-latex/Scatter_Excluded-6.png" id="128" name="Picture"/>
                     <pic:cNvPicPr>
                       <a:picLocks noChangeArrowheads="1" noChangeAspect="1"/>
                     </pic:cNvPicPr>
                   </pic:nvPicPr>
                   <pic:blipFill>
-                    <a:blip r:embed="rId76"/>
+                    <a:blip r:embed="rId126"/>
                     <a:stretch>
                       <a:fillRect/>
                     </a:stretch>
@@ -46802,18 +46491,18 @@
           <wp:inline>
             <wp:extent cx="5334000" cy="2667000"/>
             <wp:effectExtent b="0" l="0" r="0" t="0"/>
-            <wp:docPr descr="" title="" id="1" name="Picture"/>
+            <wp:docPr descr="" title="" id="130" name="Picture"/>
             <a:graphic>
               <a:graphicData uri="http://schemas.openxmlformats.org/drawingml/2006/picture">
                 <pic:pic>
                   <pic:nvPicPr>
-                    <pic:cNvPr descr="C:\Users\jepanzik\Box\R%20Projects\SEACAR_Trend_Analyses\WQ_Discrete\output\Chlorophyll_a_corrected_for_pheophytin\SEACAR_WC_Discrete_ChlaC_Lab_Bottom_files/figure-latex/Scatter_Excluded-7.png" id="0" name="Picture"/>
+                    <pic:cNvPr descr="C:\Users\jepanzik\Box\R%20Projects\SEACAR_Trend_Analyses\WQ_Discrete\output\Chlorophyll_a_corrected_for_pheophytin\SEACAR_WC_Discrete_ChlaC_Lab_Bottom_files/figure-latex/Scatter_Excluded-7.png" id="131" name="Picture"/>
                     <pic:cNvPicPr>
                       <a:picLocks noChangeArrowheads="1" noChangeAspect="1"/>
                     </pic:cNvPicPr>
                   </pic:nvPicPr>
                   <pic:blipFill>
-                    <a:blip r:embed="rId77"/>
+                    <a:blip r:embed="rId129"/>
                     <a:stretch>
                       <a:fillRect/>
                     </a:stretch>
@@ -46847,18 +46536,18 @@
           <wp:inline>
             <wp:extent cx="5334000" cy="2667000"/>
             <wp:effectExtent b="0" l="0" r="0" t="0"/>
-            <wp:docPr descr="" title="" id="1" name="Picture"/>
+            <wp:docPr descr="" title="" id="133" name="Picture"/>
             <a:graphic>
               <a:graphicData uri="http://schemas.openxmlformats.org/drawingml/2006/picture">
                 <pic:pic>
                   <pic:nvPicPr>
-                    <pic:cNvPr descr="C:\Users\jepanzik\Box\R%20Projects\SEACAR_Trend_Analyses\WQ_Discrete\output\Chlorophyll_a_corrected_for_pheophytin\SEACAR_WC_Discrete_ChlaC_Lab_Bottom_files/figure-latex/Scatter_Excluded-8.png" id="0" name="Picture"/>
+                    <pic:cNvPr descr="C:\Users\jepanzik\Box\R%20Projects\SEACAR_Trend_Analyses\WQ_Discrete\output\Chlorophyll_a_corrected_for_pheophytin\SEACAR_WC_Discrete_ChlaC_Lab_Bottom_files/figure-latex/Scatter_Excluded-8.png" id="134" name="Picture"/>
                     <pic:cNvPicPr>
                       <a:picLocks noChangeArrowheads="1" noChangeAspect="1"/>
                     </pic:cNvPicPr>
                   </pic:nvPicPr>
                   <pic:blipFill>
-                    <a:blip r:embed="rId78"/>
+                    <a:blip r:embed="rId132"/>
                     <a:stretch>
                       <a:fillRect/>
                     </a:stretch>
@@ -46892,18 +46581,18 @@
           <wp:inline>
             <wp:extent cx="5334000" cy="2667000"/>
             <wp:effectExtent b="0" l="0" r="0" t="0"/>
-            <wp:docPr descr="" title="" id="1" name="Picture"/>
+            <wp:docPr descr="" title="" id="136" name="Picture"/>
             <a:graphic>
               <a:graphicData uri="http://schemas.openxmlformats.org/drawingml/2006/picture">
                 <pic:pic>
                   <pic:nvPicPr>
-                    <pic:cNvPr descr="C:\Users\jepanzik\Box\R%20Projects\SEACAR_Trend_Analyses\WQ_Discrete\output\Chlorophyll_a_corrected_for_pheophytin\SEACAR_WC_Discrete_ChlaC_Lab_Bottom_files/figure-latex/Scatter_Excluded-9.png" id="0" name="Picture"/>
+                    <pic:cNvPr descr="C:\Users\jepanzik\Box\R%20Projects\SEACAR_Trend_Analyses\WQ_Discrete\output\Chlorophyll_a_corrected_for_pheophytin\SEACAR_WC_Discrete_ChlaC_Lab_Bottom_files/figure-latex/Scatter_Excluded-9.png" id="137" name="Picture"/>
                     <pic:cNvPicPr>
                       <a:picLocks noChangeArrowheads="1" noChangeAspect="1"/>
                     </pic:cNvPicPr>
                   </pic:nvPicPr>
                   <pic:blipFill>
-                    <a:blip r:embed="rId79"/>
+                    <a:blip r:embed="rId135"/>
                     <a:stretch>
                       <a:fillRect/>
                     </a:stretch>
@@ -46937,18 +46626,18 @@
           <wp:inline>
             <wp:extent cx="5334000" cy="2667000"/>
             <wp:effectExtent b="0" l="0" r="0" t="0"/>
-            <wp:docPr descr="" title="" id="1" name="Picture"/>
+            <wp:docPr descr="" title="" id="139" name="Picture"/>
             <a:graphic>
               <a:graphicData uri="http://schemas.openxmlformats.org/drawingml/2006/picture">
                 <pic:pic>
                   <pic:nvPicPr>
-                    <pic:cNvPr descr="C:\Users\jepanzik\Box\R%20Projects\SEACAR_Trend_Analyses\WQ_Discrete\output\Chlorophyll_a_corrected_for_pheophytin\SEACAR_WC_Discrete_ChlaC_Lab_Bottom_files/figure-latex/Scatter_Excluded-10.png" id="0" name="Picture"/>
+                    <pic:cNvPr descr="C:\Users\jepanzik\Box\R%20Projects\SEACAR_Trend_Analyses\WQ_Discrete\output\Chlorophyll_a_corrected_for_pheophytin\SEACAR_WC_Discrete_ChlaC_Lab_Bottom_files/figure-latex/Scatter_Excluded-10.png" id="140" name="Picture"/>
                     <pic:cNvPicPr>
                       <a:picLocks noChangeArrowheads="1" noChangeAspect="1"/>
                     </pic:cNvPicPr>
                   </pic:nvPicPr>
                   <pic:blipFill>
-                    <a:blip r:embed="rId80"/>
+                    <a:blip r:embed="rId138"/>
                     <a:stretch>
                       <a:fillRect/>
                     </a:stretch>
@@ -46982,18 +46671,18 @@
           <wp:inline>
             <wp:extent cx="5334000" cy="2667000"/>
             <wp:effectExtent b="0" l="0" r="0" t="0"/>
-            <wp:docPr descr="" title="" id="1" name="Picture"/>
+            <wp:docPr descr="" title="" id="142" name="Picture"/>
             <a:graphic>
               <a:graphicData uri="http://schemas.openxmlformats.org/drawingml/2006/picture">
                 <pic:pic>
                   <pic:nvPicPr>
-                    <pic:cNvPr descr="C:\Users\jepanzik\Box\R%20Projects\SEACAR_Trend_Analyses\WQ_Discrete\output\Chlorophyll_a_corrected_for_pheophytin\SEACAR_WC_Discrete_ChlaC_Lab_Bottom_files/figure-latex/Scatter_Excluded-11.png" id="0" name="Picture"/>
+                    <pic:cNvPr descr="C:\Users\jepanzik\Box\R%20Projects\SEACAR_Trend_Analyses\WQ_Discrete\output\Chlorophyll_a_corrected_for_pheophytin\SEACAR_WC_Discrete_ChlaC_Lab_Bottom_files/figure-latex/Scatter_Excluded-11.png" id="143" name="Picture"/>
                     <pic:cNvPicPr>
                       <a:picLocks noChangeArrowheads="1" noChangeAspect="1"/>
                     </pic:cNvPicPr>
                   </pic:nvPicPr>
                   <pic:blipFill>
-                    <a:blip r:embed="rId81"/>
+                    <a:blip r:embed="rId141"/>
                     <a:stretch>
                       <a:fillRect/>
                     </a:stretch>
@@ -47027,18 +46716,18 @@
           <wp:inline>
             <wp:extent cx="5334000" cy="2667000"/>
             <wp:effectExtent b="0" l="0" r="0" t="0"/>
-            <wp:docPr descr="" title="" id="1" name="Picture"/>
+            <wp:docPr descr="" title="" id="145" name="Picture"/>
             <a:graphic>
               <a:graphicData uri="http://schemas.openxmlformats.org/drawingml/2006/picture">
                 <pic:pic>
                   <pic:nvPicPr>
-                    <pic:cNvPr descr="C:\Users\jepanzik\Box\R%20Projects\SEACAR_Trend_Analyses\WQ_Discrete\output\Chlorophyll_a_corrected_for_pheophytin\SEACAR_WC_Discrete_ChlaC_Lab_Bottom_files/figure-latex/Scatter_Excluded-12.png" id="0" name="Picture"/>
+                    <pic:cNvPr descr="C:\Users\jepanzik\Box\R%20Projects\SEACAR_Trend_Analyses\WQ_Discrete\output\Chlorophyll_a_corrected_for_pheophytin\SEACAR_WC_Discrete_ChlaC_Lab_Bottom_files/figure-latex/Scatter_Excluded-12.png" id="146" name="Picture"/>
                     <pic:cNvPicPr>
                       <a:picLocks noChangeArrowheads="1" noChangeAspect="1"/>
                     </pic:cNvPicPr>
                   </pic:nvPicPr>
                   <pic:blipFill>
-                    <a:blip r:embed="rId82"/>
+                    <a:blip r:embed="rId144"/>
                     <a:stretch>
                       <a:fillRect/>
                     </a:stretch>
@@ -47072,18 +46761,18 @@
           <wp:inline>
             <wp:extent cx="5334000" cy="2667000"/>
             <wp:effectExtent b="0" l="0" r="0" t="0"/>
-            <wp:docPr descr="" title="" id="1" name="Picture"/>
+            <wp:docPr descr="" title="" id="148" name="Picture"/>
             <a:graphic>
               <a:graphicData uri="http://schemas.openxmlformats.org/drawingml/2006/picture">
                 <pic:pic>
                   <pic:nvPicPr>
-                    <pic:cNvPr descr="C:\Users\jepanzik\Box\R%20Projects\SEACAR_Trend_Analyses\WQ_Discrete\output\Chlorophyll_a_corrected_for_pheophytin\SEACAR_WC_Discrete_ChlaC_Lab_Bottom_files/figure-latex/Scatter_Excluded-13.png" id="0" name="Picture"/>
+                    <pic:cNvPr descr="C:\Users\jepanzik\Box\R%20Projects\SEACAR_Trend_Analyses\WQ_Discrete\output\Chlorophyll_a_corrected_for_pheophytin\SEACAR_WC_Discrete_ChlaC_Lab_Bottom_files/figure-latex/Scatter_Excluded-13.png" id="149" name="Picture"/>
                     <pic:cNvPicPr>
                       <a:picLocks noChangeArrowheads="1" noChangeAspect="1"/>
                     </pic:cNvPicPr>
                   </pic:nvPicPr>
                   <pic:blipFill>
-                    <a:blip r:embed="rId83"/>
+                    <a:blip r:embed="rId147"/>
                     <a:stretch>
                       <a:fillRect/>
                     </a:stretch>
@@ -47117,18 +46806,18 @@
           <wp:inline>
             <wp:extent cx="5334000" cy="2667000"/>
             <wp:effectExtent b="0" l="0" r="0" t="0"/>
-            <wp:docPr descr="" title="" id="1" name="Picture"/>
+            <wp:docPr descr="" title="" id="151" name="Picture"/>
             <a:graphic>
               <a:graphicData uri="http://schemas.openxmlformats.org/drawingml/2006/picture">
                 <pic:pic>
                   <pic:nvPicPr>
-                    <pic:cNvPr descr="C:\Users\jepanzik\Box\R%20Projects\SEACAR_Trend_Analyses\WQ_Discrete\output\Chlorophyll_a_corrected_for_pheophytin\SEACAR_WC_Discrete_ChlaC_Lab_Bottom_files/figure-latex/Scatter_Excluded-14.png" id="0" name="Picture"/>
+                    <pic:cNvPr descr="C:\Users\jepanzik\Box\R%20Projects\SEACAR_Trend_Analyses\WQ_Discrete\output\Chlorophyll_a_corrected_for_pheophytin\SEACAR_WC_Discrete_ChlaC_Lab_Bottom_files/figure-latex/Scatter_Excluded-14.png" id="152" name="Picture"/>
                     <pic:cNvPicPr>
                       <a:picLocks noChangeArrowheads="1" noChangeAspect="1"/>
                     </pic:cNvPicPr>
                   </pic:nvPicPr>
                   <pic:blipFill>
-                    <a:blip r:embed="rId84"/>
+                    <a:blip r:embed="rId150"/>
                     <a:stretch>
                       <a:fillRect/>
                     </a:stretch>
@@ -47162,18 +46851,18 @@
           <wp:inline>
             <wp:extent cx="5334000" cy="2667000"/>
             <wp:effectExtent b="0" l="0" r="0" t="0"/>
-            <wp:docPr descr="" title="" id="1" name="Picture"/>
+            <wp:docPr descr="" title="" id="154" name="Picture"/>
             <a:graphic>
               <a:graphicData uri="http://schemas.openxmlformats.org/drawingml/2006/picture">
                 <pic:pic>
                   <pic:nvPicPr>
-                    <pic:cNvPr descr="C:\Users\jepanzik\Box\R%20Projects\SEACAR_Trend_Analyses\WQ_Discrete\output\Chlorophyll_a_corrected_for_pheophytin\SEACAR_WC_Discrete_ChlaC_Lab_Bottom_files/figure-latex/Scatter_Excluded-15.png" id="0" name="Picture"/>
+                    <pic:cNvPr descr="C:\Users\jepanzik\Box\R%20Projects\SEACAR_Trend_Analyses\WQ_Discrete\output\Chlorophyll_a_corrected_for_pheophytin\SEACAR_WC_Discrete_ChlaC_Lab_Bottom_files/figure-latex/Scatter_Excluded-15.png" id="155" name="Picture"/>
                     <pic:cNvPicPr>
                       <a:picLocks noChangeArrowheads="1" noChangeAspect="1"/>
                     </pic:cNvPicPr>
                   </pic:nvPicPr>
                   <pic:blipFill>
-                    <a:blip r:embed="rId85"/>
+                    <a:blip r:embed="rId153"/>
                     <a:stretch>
                       <a:fillRect/>
                     </a:stretch>
@@ -47207,18 +46896,18 @@
           <wp:inline>
             <wp:extent cx="5334000" cy="2667000"/>
             <wp:effectExtent b="0" l="0" r="0" t="0"/>
-            <wp:docPr descr="" title="" id="1" name="Picture"/>
+            <wp:docPr descr="" title="" id="157" name="Picture"/>
             <a:graphic>
               <a:graphicData uri="http://schemas.openxmlformats.org/drawingml/2006/picture">
                 <pic:pic>
                   <pic:nvPicPr>
-                    <pic:cNvPr descr="C:\Users\jepanzik\Box\R%20Projects\SEACAR_Trend_Analyses\WQ_Discrete\output\Chlorophyll_a_corrected_for_pheophytin\SEACAR_WC_Discrete_ChlaC_Lab_Bottom_files/figure-latex/Scatter_Excluded-16.png" id="0" name="Picture"/>
+                    <pic:cNvPr descr="C:\Users\jepanzik\Box\R%20Projects\SEACAR_Trend_Analyses\WQ_Discrete\output\Chlorophyll_a_corrected_for_pheophytin\SEACAR_WC_Discrete_ChlaC_Lab_Bottom_files/figure-latex/Scatter_Excluded-16.png" id="158" name="Picture"/>
                     <pic:cNvPicPr>
                       <a:picLocks noChangeArrowheads="1" noChangeAspect="1"/>
                     </pic:cNvPicPr>
                   </pic:nvPicPr>
                   <pic:blipFill>
-                    <a:blip r:embed="rId86"/>
+                    <a:blip r:embed="rId156"/>
                     <a:stretch>
                       <a:fillRect/>
                     </a:stretch>
@@ -47252,18 +46941,18 @@
           <wp:inline>
             <wp:extent cx="5334000" cy="2667000"/>
             <wp:effectExtent b="0" l="0" r="0" t="0"/>
-            <wp:docPr descr="" title="" id="1" name="Picture"/>
+            <wp:docPr descr="" title="" id="160" name="Picture"/>
             <a:graphic>
               <a:graphicData uri="http://schemas.openxmlformats.org/drawingml/2006/picture">
                 <pic:pic>
                   <pic:nvPicPr>
-                    <pic:cNvPr descr="C:\Users\jepanzik\Box\R%20Projects\SEACAR_Trend_Analyses\WQ_Discrete\output\Chlorophyll_a_corrected_for_pheophytin\SEACAR_WC_Discrete_ChlaC_Lab_Bottom_files/figure-latex/Scatter_Excluded-17.png" id="0" name="Picture"/>
+                    <pic:cNvPr descr="C:\Users\jepanzik\Box\R%20Projects\SEACAR_Trend_Analyses\WQ_Discrete\output\Chlorophyll_a_corrected_for_pheophytin\SEACAR_WC_Discrete_ChlaC_Lab_Bottom_files/figure-latex/Scatter_Excluded-17.png" id="161" name="Picture"/>
                     <pic:cNvPicPr>
                       <a:picLocks noChangeArrowheads="1" noChangeAspect="1"/>
                     </pic:cNvPicPr>
                   </pic:nvPicPr>
                   <pic:blipFill>
-                    <a:blip r:embed="rId87"/>
+                    <a:blip r:embed="rId159"/>
                     <a:stretch>
                       <a:fillRect/>
                     </a:stretch>
@@ -47297,18 +46986,18 @@
           <wp:inline>
             <wp:extent cx="5334000" cy="2667000"/>
             <wp:effectExtent b="0" l="0" r="0" t="0"/>
-            <wp:docPr descr="" title="" id="1" name="Picture"/>
+            <wp:docPr descr="" title="" id="163" name="Picture"/>
             <a:graphic>
               <a:graphicData uri="http://schemas.openxmlformats.org/drawingml/2006/picture">
                 <pic:pic>
                   <pic:nvPicPr>
-                    <pic:cNvPr descr="C:\Users\jepanzik\Box\R%20Projects\SEACAR_Trend_Analyses\WQ_Discrete\output\Chlorophyll_a_corrected_for_pheophytin\SEACAR_WC_Discrete_ChlaC_Lab_Bottom_files/figure-latex/Scatter_Excluded-18.png" id="0" name="Picture"/>
+                    <pic:cNvPr descr="C:\Users\jepanzik\Box\R%20Projects\SEACAR_Trend_Analyses\WQ_Discrete\output\Chlorophyll_a_corrected_for_pheophytin\SEACAR_WC_Discrete_ChlaC_Lab_Bottom_files/figure-latex/Scatter_Excluded-18.png" id="164" name="Picture"/>
                     <pic:cNvPicPr>
                       <a:picLocks noChangeArrowheads="1" noChangeAspect="1"/>
                     </pic:cNvPicPr>
                   </pic:nvPicPr>
                   <pic:blipFill>
-                    <a:blip r:embed="rId88"/>
+                    <a:blip r:embed="rId162"/>
                     <a:stretch>
                       <a:fillRect/>
                     </a:stretch>
@@ -47342,18 +47031,18 @@
           <wp:inline>
             <wp:extent cx="5334000" cy="2667000"/>
             <wp:effectExtent b="0" l="0" r="0" t="0"/>
-            <wp:docPr descr="" title="" id="1" name="Picture"/>
+            <wp:docPr descr="" title="" id="166" name="Picture"/>
             <a:graphic>
               <a:graphicData uri="http://schemas.openxmlformats.org/drawingml/2006/picture">
                 <pic:pic>
                   <pic:nvPicPr>
-                    <pic:cNvPr descr="C:\Users\jepanzik\Box\R%20Projects\SEACAR_Trend_Analyses\WQ_Discrete\output\Chlorophyll_a_corrected_for_pheophytin\SEACAR_WC_Discrete_ChlaC_Lab_Bottom_files/figure-latex/Scatter_Excluded-19.png" id="0" name="Picture"/>
+                    <pic:cNvPr descr="C:\Users\jepanzik\Box\R%20Projects\SEACAR_Trend_Analyses\WQ_Discrete\output\Chlorophyll_a_corrected_for_pheophytin\SEACAR_WC_Discrete_ChlaC_Lab_Bottom_files/figure-latex/Scatter_Excluded-19.png" id="167" name="Picture"/>
                     <pic:cNvPicPr>
                       <a:picLocks noChangeArrowheads="1" noChangeAspect="1"/>
                     </pic:cNvPicPr>
                   </pic:nvPicPr>
                   <pic:blipFill>
-                    <a:blip r:embed="rId89"/>
+                    <a:blip r:embed="rId165"/>
                     <a:stretch>
                       <a:fillRect/>
                     </a:stretch>
@@ -47387,18 +47076,18 @@
           <wp:inline>
             <wp:extent cx="5334000" cy="2667000"/>
             <wp:effectExtent b="0" l="0" r="0" t="0"/>
-            <wp:docPr descr="" title="" id="1" name="Picture"/>
+            <wp:docPr descr="" title="" id="169" name="Picture"/>
             <a:graphic>
               <a:graphicData uri="http://schemas.openxmlformats.org/drawingml/2006/picture">
                 <pic:pic>
                   <pic:nvPicPr>
-                    <pic:cNvPr descr="C:\Users\jepanzik\Box\R%20Projects\SEACAR_Trend_Analyses\WQ_Discrete\output\Chlorophyll_a_corrected_for_pheophytin\SEACAR_WC_Discrete_ChlaC_Lab_Bottom_files/figure-latex/Scatter_Excluded-20.png" id="0" name="Picture"/>
+                    <pic:cNvPr descr="C:\Users\jepanzik\Box\R%20Projects\SEACAR_Trend_Analyses\WQ_Discrete\output\Chlorophyll_a_corrected_for_pheophytin\SEACAR_WC_Discrete_ChlaC_Lab_Bottom_files/figure-latex/Scatter_Excluded-20.png" id="170" name="Picture"/>
                     <pic:cNvPicPr>
                       <a:picLocks noChangeArrowheads="1" noChangeAspect="1"/>
                     </pic:cNvPicPr>
                   </pic:nvPicPr>
                   <pic:blipFill>
-                    <a:blip r:embed="rId90"/>
+                    <a:blip r:embed="rId168"/>
                     <a:stretch>
                       <a:fillRect/>
                     </a:stretch>
@@ -47432,18 +47121,18 @@
           <wp:inline>
             <wp:extent cx="5334000" cy="2667000"/>
             <wp:effectExtent b="0" l="0" r="0" t="0"/>
-            <wp:docPr descr="" title="" id="1" name="Picture"/>
+            <wp:docPr descr="" title="" id="172" name="Picture"/>
             <a:graphic>
               <a:graphicData uri="http://schemas.openxmlformats.org/drawingml/2006/picture">
                 <pic:pic>
                   <pic:nvPicPr>
-                    <pic:cNvPr descr="C:\Users\jepanzik\Box\R%20Projects\SEACAR_Trend_Analyses\WQ_Discrete\output\Chlorophyll_a_corrected_for_pheophytin\SEACAR_WC_Discrete_ChlaC_Lab_Bottom_files/figure-latex/Scatter_Excluded-21.png" id="0" name="Picture"/>
+                    <pic:cNvPr descr="C:\Users\jepanzik\Box\R%20Projects\SEACAR_Trend_Analyses\WQ_Discrete\output\Chlorophyll_a_corrected_for_pheophytin\SEACAR_WC_Discrete_ChlaC_Lab_Bottom_files/figure-latex/Scatter_Excluded-21.png" id="173" name="Picture"/>
                     <pic:cNvPicPr>
                       <a:picLocks noChangeArrowheads="1" noChangeAspect="1"/>
                     </pic:cNvPicPr>
                   </pic:nvPicPr>
                   <pic:blipFill>
-                    <a:blip r:embed="rId91"/>
+                    <a:blip r:embed="rId171"/>
                     <a:stretch>
                       <a:fillRect/>
                     </a:stretch>
@@ -47477,18 +47166,18 @@
           <wp:inline>
             <wp:extent cx="5334000" cy="2667000"/>
             <wp:effectExtent b="0" l="0" r="0" t="0"/>
-            <wp:docPr descr="" title="" id="1" name="Picture"/>
+            <wp:docPr descr="" title="" id="175" name="Picture"/>
             <a:graphic>
               <a:graphicData uri="http://schemas.openxmlformats.org/drawingml/2006/picture">
                 <pic:pic>
                   <pic:nvPicPr>
-                    <pic:cNvPr descr="C:\Users\jepanzik\Box\R%20Projects\SEACAR_Trend_Analyses\WQ_Discrete\output\Chlorophyll_a_corrected_for_pheophytin\SEACAR_WC_Discrete_ChlaC_Lab_Bottom_files/figure-latex/Scatter_Excluded-22.png" id="0" name="Picture"/>
+                    <pic:cNvPr descr="C:\Users\jepanzik\Box\R%20Projects\SEACAR_Trend_Analyses\WQ_Discrete\output\Chlorophyll_a_corrected_for_pheophytin\SEACAR_WC_Discrete_ChlaC_Lab_Bottom_files/figure-latex/Scatter_Excluded-22.png" id="176" name="Picture"/>
                     <pic:cNvPicPr>
                       <a:picLocks noChangeArrowheads="1" noChangeAspect="1"/>
                     </pic:cNvPicPr>
                   </pic:nvPicPr>
                   <pic:blipFill>
-                    <a:blip r:embed="rId92"/>
+                    <a:blip r:embed="rId174"/>
                     <a:stretch>
                       <a:fillRect/>
                     </a:stretch>
@@ -47522,18 +47211,18 @@
           <wp:inline>
             <wp:extent cx="5334000" cy="2667000"/>
             <wp:effectExtent b="0" l="0" r="0" t="0"/>
-            <wp:docPr descr="" title="" id="1" name="Picture"/>
+            <wp:docPr descr="" title="" id="178" name="Picture"/>
             <a:graphic>
               <a:graphicData uri="http://schemas.openxmlformats.org/drawingml/2006/picture">
                 <pic:pic>
                   <pic:nvPicPr>
-                    <pic:cNvPr descr="C:\Users\jepanzik\Box\R%20Projects\SEACAR_Trend_Analyses\WQ_Discrete\output\Chlorophyll_a_corrected_for_pheophytin\SEACAR_WC_Discrete_ChlaC_Lab_Bottom_files/figure-latex/Scatter_Excluded-23.png" id="0" name="Picture"/>
+                    <pic:cNvPr descr="C:\Users\jepanzik\Box\R%20Projects\SEACAR_Trend_Analyses\WQ_Discrete\output\Chlorophyll_a_corrected_for_pheophytin\SEACAR_WC_Discrete_ChlaC_Lab_Bottom_files/figure-latex/Scatter_Excluded-23.png" id="179" name="Picture"/>
                     <pic:cNvPicPr>
                       <a:picLocks noChangeArrowheads="1" noChangeAspect="1"/>
                     </pic:cNvPicPr>
                   </pic:nvPicPr>
                   <pic:blipFill>
-                    <a:blip r:embed="rId93"/>
+                    <a:blip r:embed="rId177"/>
                     <a:stretch>
                       <a:fillRect/>
                     </a:stretch>
@@ -47567,18 +47256,18 @@
           <wp:inline>
             <wp:extent cx="5334000" cy="2667000"/>
             <wp:effectExtent b="0" l="0" r="0" t="0"/>
-            <wp:docPr descr="" title="" id="1" name="Picture"/>
+            <wp:docPr descr="" title="" id="181" name="Picture"/>
             <a:graphic>
               <a:graphicData uri="http://schemas.openxmlformats.org/drawingml/2006/picture">
                 <pic:pic>
                   <pic:nvPicPr>
-                    <pic:cNvPr descr="C:\Users\jepanzik\Box\R%20Projects\SEACAR_Trend_Analyses\WQ_Discrete\output\Chlorophyll_a_corrected_for_pheophytin\SEACAR_WC_Discrete_ChlaC_Lab_Bottom_files/figure-latex/Scatter_Excluded-24.png" id="0" name="Picture"/>
+                    <pic:cNvPr descr="C:\Users\jepanzik\Box\R%20Projects\SEACAR_Trend_Analyses\WQ_Discrete\output\Chlorophyll_a_corrected_for_pheophytin\SEACAR_WC_Discrete_ChlaC_Lab_Bottom_files/figure-latex/Scatter_Excluded-24.png" id="182" name="Picture"/>
                     <pic:cNvPicPr>
                       <a:picLocks noChangeArrowheads="1" noChangeAspect="1"/>
                     </pic:cNvPicPr>
                   </pic:nvPicPr>
                   <pic:blipFill>
-                    <a:blip r:embed="rId94"/>
+                    <a:blip r:embed="rId180"/>
                     <a:stretch>
                       <a:fillRect/>
                     </a:stretch>
@@ -47612,18 +47301,18 @@
           <wp:inline>
             <wp:extent cx="5334000" cy="2667000"/>
             <wp:effectExtent b="0" l="0" r="0" t="0"/>
-            <wp:docPr descr="" title="" id="1" name="Picture"/>
+            <wp:docPr descr="" title="" id="184" name="Picture"/>
             <a:graphic>
               <a:graphicData uri="http://schemas.openxmlformats.org/drawingml/2006/picture">
                 <pic:pic>
                   <pic:nvPicPr>
-                    <pic:cNvPr descr="C:\Users\jepanzik\Box\R%20Projects\SEACAR_Trend_Analyses\WQ_Discrete\output\Chlorophyll_a_corrected_for_pheophytin\SEACAR_WC_Discrete_ChlaC_Lab_Bottom_files/figure-latex/Scatter_Excluded-25.png" id="0" name="Picture"/>
+                    <pic:cNvPr descr="C:\Users\jepanzik\Box\R%20Projects\SEACAR_Trend_Analyses\WQ_Discrete\output\Chlorophyll_a_corrected_for_pheophytin\SEACAR_WC_Discrete_ChlaC_Lab_Bottom_files/figure-latex/Scatter_Excluded-25.png" id="185" name="Picture"/>
                     <pic:cNvPicPr>
                       <a:picLocks noChangeArrowheads="1" noChangeAspect="1"/>
                     </pic:cNvPicPr>
                   </pic:nvPicPr>
                   <pic:blipFill>
-                    <a:blip r:embed="rId95"/>
+                    <a:blip r:embed="rId183"/>
                     <a:stretch>
                       <a:fillRect/>
                     </a:stretch>
@@ -47657,18 +47346,18 @@
           <wp:inline>
             <wp:extent cx="5334000" cy="2667000"/>
             <wp:effectExtent b="0" l="0" r="0" t="0"/>
-            <wp:docPr descr="" title="" id="1" name="Picture"/>
+            <wp:docPr descr="" title="" id="187" name="Picture"/>
             <a:graphic>
               <a:graphicData uri="http://schemas.openxmlformats.org/drawingml/2006/picture">
                 <pic:pic>
                   <pic:nvPicPr>
-                    <pic:cNvPr descr="C:\Users\jepanzik\Box\R%20Projects\SEACAR_Trend_Analyses\WQ_Discrete\output\Chlorophyll_a_corrected_for_pheophytin\SEACAR_WC_Discrete_ChlaC_Lab_Bottom_files/figure-latex/Scatter_Excluded-26.png" id="0" name="Picture"/>
+                    <pic:cNvPr descr="C:\Users\jepanzik\Box\R%20Projects\SEACAR_Trend_Analyses\WQ_Discrete\output\Chlorophyll_a_corrected_for_pheophytin\SEACAR_WC_Discrete_ChlaC_Lab_Bottom_files/figure-latex/Scatter_Excluded-26.png" id="188" name="Picture"/>
                     <pic:cNvPicPr>
                       <a:picLocks noChangeArrowheads="1" noChangeAspect="1"/>
                     </pic:cNvPicPr>
                   </pic:nvPicPr>
                   <pic:blipFill>
-                    <a:blip r:embed="rId96"/>
+                    <a:blip r:embed="rId186"/>
                     <a:stretch>
                       <a:fillRect/>
                     </a:stretch>
@@ -47702,18 +47391,18 @@
           <wp:inline>
             <wp:extent cx="5334000" cy="2667000"/>
             <wp:effectExtent b="0" l="0" r="0" t="0"/>
-            <wp:docPr descr="" title="" id="1" name="Picture"/>
+            <wp:docPr descr="" title="" id="190" name="Picture"/>
             <a:graphic>
               <a:graphicData uri="http://schemas.openxmlformats.org/drawingml/2006/picture">
                 <pic:pic>
                   <pic:nvPicPr>
-                    <pic:cNvPr descr="C:\Users\jepanzik\Box\R%20Projects\SEACAR_Trend_Analyses\WQ_Discrete\output\Chlorophyll_a_corrected_for_pheophytin\SEACAR_WC_Discrete_ChlaC_Lab_Bottom_files/figure-latex/Scatter_Excluded-27.png" id="0" name="Picture"/>
+                    <pic:cNvPr descr="C:\Users\jepanzik\Box\R%20Projects\SEACAR_Trend_Analyses\WQ_Discrete\output\Chlorophyll_a_corrected_for_pheophytin\SEACAR_WC_Discrete_ChlaC_Lab_Bottom_files/figure-latex/Scatter_Excluded-27.png" id="191" name="Picture"/>
                     <pic:cNvPicPr>
                       <a:picLocks noChangeArrowheads="1" noChangeAspect="1"/>
                     </pic:cNvPicPr>
                   </pic:nvPicPr>
                   <pic:blipFill>
-                    <a:blip r:embed="rId97"/>
+                    <a:blip r:embed="rId189"/>
                     <a:stretch>
                       <a:fillRect/>
                     </a:stretch>
@@ -47747,18 +47436,18 @@
           <wp:inline>
             <wp:extent cx="5334000" cy="2667000"/>
             <wp:effectExtent b="0" l="0" r="0" t="0"/>
-            <wp:docPr descr="" title="" id="1" name="Picture"/>
+            <wp:docPr descr="" title="" id="193" name="Picture"/>
             <a:graphic>
               <a:graphicData uri="http://schemas.openxmlformats.org/drawingml/2006/picture">
                 <pic:pic>
                   <pic:nvPicPr>
-                    <pic:cNvPr descr="C:\Users\jepanzik\Box\R%20Projects\SEACAR_Trend_Analyses\WQ_Discrete\output\Chlorophyll_a_corrected_for_pheophytin\SEACAR_WC_Discrete_ChlaC_Lab_Bottom_files/figure-latex/Scatter_Excluded-28.png" id="0" name="Picture"/>
+                    <pic:cNvPr descr="C:\Users\jepanzik\Box\R%20Projects\SEACAR_Trend_Analyses\WQ_Discrete\output\Chlorophyll_a_corrected_for_pheophytin\SEACAR_WC_Discrete_ChlaC_Lab_Bottom_files/figure-latex/Scatter_Excluded-28.png" id="194" name="Picture"/>
                     <pic:cNvPicPr>
                       <a:picLocks noChangeArrowheads="1" noChangeAspect="1"/>
                     </pic:cNvPicPr>
                   </pic:nvPicPr>
                   <pic:blipFill>
-                    <a:blip r:embed="rId98"/>
+                    <a:blip r:embed="rId192"/>
                     <a:stretch>
                       <a:fillRect/>
                     </a:stretch>
@@ -47792,18 +47481,18 @@
           <wp:inline>
             <wp:extent cx="5334000" cy="2667000"/>
             <wp:effectExtent b="0" l="0" r="0" t="0"/>
-            <wp:docPr descr="" title="" id="1" name="Picture"/>
+            <wp:docPr descr="" title="" id="196" name="Picture"/>
             <a:graphic>
               <a:graphicData uri="http://schemas.openxmlformats.org/drawingml/2006/picture">
                 <pic:pic>
                   <pic:nvPicPr>
-                    <pic:cNvPr descr="C:\Users\jepanzik\Box\R%20Projects\SEACAR_Trend_Analyses\WQ_Discrete\output\Chlorophyll_a_corrected_for_pheophytin\SEACAR_WC_Discrete_ChlaC_Lab_Bottom_files/figure-latex/Scatter_Excluded-29.png" id="0" name="Picture"/>
+                    <pic:cNvPr descr="C:\Users\jepanzik\Box\R%20Projects\SEACAR_Trend_Analyses\WQ_Discrete\output\Chlorophyll_a_corrected_for_pheophytin\SEACAR_WC_Discrete_ChlaC_Lab_Bottom_files/figure-latex/Scatter_Excluded-29.png" id="197" name="Picture"/>
                     <pic:cNvPicPr>
                       <a:picLocks noChangeArrowheads="1" noChangeAspect="1"/>
                     </pic:cNvPicPr>
                   </pic:nvPicPr>
                   <pic:blipFill>
-                    <a:blip r:embed="rId99"/>
+                    <a:blip r:embed="rId195"/>
                     <a:stretch>
                       <a:fillRect/>
                     </a:stretch>
@@ -47837,18 +47526,18 @@
           <wp:inline>
             <wp:extent cx="5334000" cy="2667000"/>
             <wp:effectExtent b="0" l="0" r="0" t="0"/>
-            <wp:docPr descr="" title="" id="1" name="Picture"/>
+            <wp:docPr descr="" title="" id="199" name="Picture"/>
             <a:graphic>
               <a:graphicData uri="http://schemas.openxmlformats.org/drawingml/2006/picture">
                 <pic:pic>
                   <pic:nvPicPr>
-                    <pic:cNvPr descr="C:\Users\jepanzik\Box\R%20Projects\SEACAR_Trend_Analyses\WQ_Discrete\output\Chlorophyll_a_corrected_for_pheophytin\SEACAR_WC_Discrete_ChlaC_Lab_Bottom_files/figure-latex/Scatter_Excluded-30.png" id="0" name="Picture"/>
+                    <pic:cNvPr descr="C:\Users\jepanzik\Box\R%20Projects\SEACAR_Trend_Analyses\WQ_Discrete\output\Chlorophyll_a_corrected_for_pheophytin\SEACAR_WC_Discrete_ChlaC_Lab_Bottom_files/figure-latex/Scatter_Excluded-30.png" id="200" name="Picture"/>
                     <pic:cNvPicPr>
                       <a:picLocks noChangeArrowheads="1" noChangeAspect="1"/>
                     </pic:cNvPicPr>
                   </pic:nvPicPr>
                   <pic:blipFill>
-                    <a:blip r:embed="rId100"/>
+                    <a:blip r:embed="rId198"/>
                     <a:stretch>
                       <a:fillRect/>
                     </a:stretch>
@@ -47882,18 +47571,18 @@
           <wp:inline>
             <wp:extent cx="5334000" cy="2667000"/>
             <wp:effectExtent b="0" l="0" r="0" t="0"/>
-            <wp:docPr descr="" title="" id="1" name="Picture"/>
+            <wp:docPr descr="" title="" id="202" name="Picture"/>
             <a:graphic>
               <a:graphicData uri="http://schemas.openxmlformats.org/drawingml/2006/picture">
                 <pic:pic>
                   <pic:nvPicPr>
-                    <pic:cNvPr descr="C:\Users\jepanzik\Box\R%20Projects\SEACAR_Trend_Analyses\WQ_Discrete\output\Chlorophyll_a_corrected_for_pheophytin\SEACAR_WC_Discrete_ChlaC_Lab_Bottom_files/figure-latex/Scatter_Excluded-31.png" id="0" name="Picture"/>
+                    <pic:cNvPr descr="C:\Users\jepanzik\Box\R%20Projects\SEACAR_Trend_Analyses\WQ_Discrete\output\Chlorophyll_a_corrected_for_pheophytin\SEACAR_WC_Discrete_ChlaC_Lab_Bottom_files/figure-latex/Scatter_Excluded-31.png" id="203" name="Picture"/>
                     <pic:cNvPicPr>
                       <a:picLocks noChangeArrowheads="1" noChangeAspect="1"/>
                     </pic:cNvPicPr>
                   </pic:nvPicPr>
                   <pic:blipFill>
-                    <a:blip r:embed="rId101"/>
+                    <a:blip r:embed="rId201"/>
                     <a:stretch>
                       <a:fillRect/>
                     </a:stretch>
@@ -47927,18 +47616,18 @@
           <wp:inline>
             <wp:extent cx="5334000" cy="2667000"/>
             <wp:effectExtent b="0" l="0" r="0" t="0"/>
-            <wp:docPr descr="" title="" id="1" name="Picture"/>
+            <wp:docPr descr="" title="" id="205" name="Picture"/>
             <a:graphic>
               <a:graphicData uri="http://schemas.openxmlformats.org/drawingml/2006/picture">
                 <pic:pic>
                   <pic:nvPicPr>
-                    <pic:cNvPr descr="C:\Users\jepanzik\Box\R%20Projects\SEACAR_Trend_Analyses\WQ_Discrete\output\Chlorophyll_a_corrected_for_pheophytin\SEACAR_WC_Discrete_ChlaC_Lab_Bottom_files/figure-latex/Scatter_Excluded-32.png" id="0" name="Picture"/>
+                    <pic:cNvPr descr="C:\Users\jepanzik\Box\R%20Projects\SEACAR_Trend_Analyses\WQ_Discrete\output\Chlorophyll_a_corrected_for_pheophytin\SEACAR_WC_Discrete_ChlaC_Lab_Bottom_files/figure-latex/Scatter_Excluded-32.png" id="206" name="Picture"/>
                     <pic:cNvPicPr>
                       <a:picLocks noChangeArrowheads="1" noChangeAspect="1"/>
                     </pic:cNvPicPr>
                   </pic:nvPicPr>
                   <pic:blipFill>
-                    <a:blip r:embed="rId102"/>
+                    <a:blip r:embed="rId204"/>
                     <a:stretch>
                       <a:fillRect/>
                     </a:stretch>
@@ -47972,18 +47661,18 @@
           <wp:inline>
             <wp:extent cx="5334000" cy="2667000"/>
             <wp:effectExtent b="0" l="0" r="0" t="0"/>
-            <wp:docPr descr="" title="" id="1" name="Picture"/>
+            <wp:docPr descr="" title="" id="208" name="Picture"/>
             <a:graphic>
               <a:graphicData uri="http://schemas.openxmlformats.org/drawingml/2006/picture">
                 <pic:pic>
                   <pic:nvPicPr>
-                    <pic:cNvPr descr="C:\Users\jepanzik\Box\R%20Projects\SEACAR_Trend_Analyses\WQ_Discrete\output\Chlorophyll_a_corrected_for_pheophytin\SEACAR_WC_Discrete_ChlaC_Lab_Bottom_files/figure-latex/Scatter_Excluded-33.png" id="0" name="Picture"/>
+                    <pic:cNvPr descr="C:\Users\jepanzik\Box\R%20Projects\SEACAR_Trend_Analyses\WQ_Discrete\output\Chlorophyll_a_corrected_for_pheophytin\SEACAR_WC_Discrete_ChlaC_Lab_Bottom_files/figure-latex/Scatter_Excluded-33.png" id="209" name="Picture"/>
                     <pic:cNvPicPr>
                       <a:picLocks noChangeArrowheads="1" noChangeAspect="1"/>
                     </pic:cNvPicPr>
                   </pic:nvPicPr>
                   <pic:blipFill>
-                    <a:blip r:embed="rId103"/>
+                    <a:blip r:embed="rId207"/>
                     <a:stretch>
                       <a:fillRect/>
                     </a:stretch>
@@ -48009,8 +47698,53 @@
           </wp:inline>
         </w:drawing>
       </w:r>
+      <w:r>
+        <w:t xml:space="preserve"> </w:t>
+      </w:r>
+      <w:r>
+        <w:drawing>
+          <wp:inline>
+            <wp:extent cx="5334000" cy="2667000"/>
+            <wp:effectExtent b="0" l="0" r="0" t="0"/>
+            <wp:docPr descr="" title="" id="211" name="Picture"/>
+            <a:graphic>
+              <a:graphicData uri="http://schemas.openxmlformats.org/drawingml/2006/picture">
+                <pic:pic>
+                  <pic:nvPicPr>
+                    <pic:cNvPr descr="C:\Users\jepanzik\Box\R%20Projects\SEACAR_Trend_Analyses\WQ_Discrete\output\Chlorophyll_a_corrected_for_pheophytin\SEACAR_WC_Discrete_ChlaC_Lab_Bottom_files/figure-latex/Scatter_Excluded-34.png" id="212" name="Picture"/>
+                    <pic:cNvPicPr>
+                      <a:picLocks noChangeArrowheads="1" noChangeAspect="1"/>
+                    </pic:cNvPicPr>
+                  </pic:nvPicPr>
+                  <pic:blipFill>
+                    <a:blip r:embed="rId210"/>
+                    <a:stretch>
+                      <a:fillRect/>
+                    </a:stretch>
+                  </pic:blipFill>
+                  <pic:spPr bwMode="auto">
+                    <a:xfrm>
+                      <a:off x="0" y="0"/>
+                      <a:ext cx="5334000" cy="2667000"/>
+                    </a:xfrm>
+                    <a:prstGeom prst="rect">
+                      <a:avLst/>
+                    </a:prstGeom>
+                    <a:noFill/>
+                    <a:ln w="9525">
+                      <a:noFill/>
+                      <a:headEnd/>
+                      <a:tailEnd/>
+                    </a:ln>
+                  </pic:spPr>
+                </pic:pic>
+              </a:graphicData>
+            </a:graphic>
+          </wp:inline>
+        </w:drawing>
+      </w:r>
     </w:p>
-    <w:bookmarkEnd w:id="104"/>
+    <w:bookmarkEnd w:id="213"/>
     <w:sectPr/>
   </w:body>
 </w:document>

</xml_diff>